<commit_message>
Pacotes Python e pausa
Não terminei essa aula ainda. Continuo amanhã
</commit_message>
<xml_diff>
--- a/Python/Validação de Dados no Padrão Nacional/Anotações/Validação de Dados no Padrão Nacional.docx
+++ b/Python/Validação de Dados no Padrão Nacional/Anotações/Validação de Dados no Padrão Nacional.docx
@@ -335,6 +335,49 @@
       <w:pPr>
         <w:pStyle w:val="PargrafodaLista"/>
         <w:numPr>
+          <w:ilvl w:val="1"/>
+          <w:numId w:val="2"/>
+        </w:numPr>
+        <w:spacing w:line="360" w:lineRule="auto"/>
+        <w:jc w:val="both"/>
+        <w:rPr>
+          <w:rFonts w:ascii="Times New Roman" w:hAnsi="Times New Roman" w:cs="Times New Roman"/>
+          <w:sz w:val="24"/>
+          <w:szCs w:val="24"/>
+        </w:rPr>
+      </w:pPr>
+      <w:r>
+        <w:rPr>
+          <w:rFonts w:ascii="Times New Roman" w:hAnsi="Times New Roman" w:cs="Times New Roman"/>
+          <w:sz w:val="24"/>
+          <w:szCs w:val="24"/>
+        </w:rPr>
+        <w:t xml:space="preserve"> Site para procurar pacotes pro python: </w:t>
+      </w:r>
+      <w:hyperlink r:id="rId9" w:history="1">
+        <w:r>
+          <w:rPr>
+            <w:rStyle w:val="Hyperlink"/>
+            <w:rFonts w:ascii="Times New Roman" w:hAnsi="Times New Roman" w:cs="Times New Roman"/>
+            <w:sz w:val="24"/>
+            <w:szCs w:val="24"/>
+          </w:rPr>
+          <w:t>https://pypi.org</w:t>
+        </w:r>
+      </w:hyperlink>
+      <w:r>
+        <w:rPr>
+          <w:rFonts w:ascii="Times New Roman" w:hAnsi="Times New Roman" w:cs="Times New Roman"/>
+          <w:sz w:val="24"/>
+          <w:szCs w:val="24"/>
+        </w:rPr>
+        <w:t xml:space="preserve"> </w:t>
+      </w:r>
+    </w:p>
+    <w:p>
+      <w:pPr>
+        <w:pStyle w:val="PargrafodaLista"/>
+        <w:numPr>
           <w:ilvl w:val="2"/>
           <w:numId w:val="2"/>
         </w:numPr>
@@ -346,6 +389,14 @@
           <w:szCs w:val="24"/>
         </w:rPr>
       </w:pPr>
+      <w:r>
+        <w:rPr>
+          <w:rFonts w:ascii="Times New Roman" w:hAnsi="Times New Roman" w:cs="Times New Roman"/>
+          <w:sz w:val="24"/>
+          <w:szCs w:val="24"/>
+        </w:rPr>
+        <w:t>Sempre existe uma biblioteca para o que você está precisando, basta acessar o site e achar a que melhor se encaixa na sua necessidade.</w:t>
+      </w:r>
     </w:p>
     <w:sectPr>
       <w:pgSz w:w="11906" w:h="16838"/>
@@ -1023,6 +1074,29 @@
       <w:contextualSpacing/>
     </w:pPr>
   </w:style>
+  <w:style w:type="character" w:styleId="Hyperlink">
+    <w:name w:val="Hyperlink"/>
+    <w:basedOn w:val="Fontepargpadro"/>
+    <w:uiPriority w:val="99"/>
+    <w:unhideWhenUsed/>
+    <w:rsid w:val="00E5352B"/>
+    <w:rPr>
+      <w:color w:val="0563C1" w:themeColor="hyperlink"/>
+      <w:u w:val="single"/>
+    </w:rPr>
+  </w:style>
+  <w:style w:type="character" w:styleId="MenoPendente">
+    <w:name w:val="Unresolved Mention"/>
+    <w:basedOn w:val="Fontepargpadro"/>
+    <w:uiPriority w:val="99"/>
+    <w:semiHidden/>
+    <w:unhideWhenUsed/>
+    <w:rsid w:val="00E5352B"/>
+    <w:rPr>
+      <w:color w:val="605E5C"/>
+      <w:shd w:val="clear" w:color="auto" w:fill="E1DFDD"/>
+    </w:rPr>
+  </w:style>
 </w:styles>
 </file>
 

</xml_diff>

<commit_message>
Definindo padrão para telefones
Definimos a regex para telefones celular e fixos
</commit_message>
<xml_diff>
--- a/Python/Validação de Dados no Padrão Nacional/Anotações/Validação de Dados no Padrão Nacional.docx
+++ b/Python/Validação de Dados no Padrão Nacional/Anotações/Validação de Dados no Padrão Nacional.docx
@@ -84,25 +84,7 @@
           <w:sz w:val="24"/>
           <w:szCs w:val="24"/>
         </w:rPr>
-        <w:t xml:space="preserve">Para verificar o tamanho de um iterável, ele precisa ser do tipo str. Int não reconhece/não tem </w:t>
-      </w:r>
-      <w:proofErr w:type="spellStart"/>
-      <w:r>
-        <w:rPr>
-          <w:rFonts w:ascii="Times New Roman" w:hAnsi="Times New Roman" w:cs="Times New Roman"/>
-          <w:sz w:val="24"/>
-          <w:szCs w:val="24"/>
-        </w:rPr>
-        <w:t>len</w:t>
-      </w:r>
-      <w:proofErr w:type="spellEnd"/>
-      <w:r>
-        <w:rPr>
-          <w:rFonts w:ascii="Times New Roman" w:hAnsi="Times New Roman" w:cs="Times New Roman"/>
-          <w:sz w:val="24"/>
-          <w:szCs w:val="24"/>
-        </w:rPr>
-        <w:t>().</w:t>
+        <w:t>Para verificar o tamanho de um iterável, ele precisa ser do tipo str. Int não reconhece/não tem len().</w:t>
       </w:r>
     </w:p>
     <w:p>
@@ -242,25 +224,7 @@
           <w:sz w:val="24"/>
           <w:szCs w:val="24"/>
         </w:rPr>
-        <w:t xml:space="preserve">Para corrigir, precisamos passar o </w:t>
-      </w:r>
-      <w:proofErr w:type="spellStart"/>
-      <w:r>
-        <w:rPr>
-          <w:rFonts w:ascii="Times New Roman" w:hAnsi="Times New Roman" w:cs="Times New Roman"/>
-          <w:sz w:val="24"/>
-          <w:szCs w:val="24"/>
-        </w:rPr>
-        <w:t>cpf</w:t>
-      </w:r>
-      <w:proofErr w:type="spellEnd"/>
-      <w:r>
-        <w:rPr>
-          <w:rFonts w:ascii="Times New Roman" w:hAnsi="Times New Roman" w:cs="Times New Roman"/>
-          <w:sz w:val="24"/>
-          <w:szCs w:val="24"/>
-        </w:rPr>
-        <w:t xml:space="preserve"> para o tipo str, mas ao invés de fazer isso direto na variável, fazemos na verificação:</w:t>
+        <w:t>Para corrigir, precisamos passar o cpf para o tipo str, mas ao invés de fazer isso direto na variável, fazemos na verificação:</w:t>
       </w:r>
     </w:p>
     <w:p>
@@ -545,25 +509,7 @@
           <w:sz w:val="24"/>
           <w:szCs w:val="24"/>
         </w:rPr>
-        <w:t xml:space="preserve">Para fazer a verificação, basta importar o método CPF da biblioteca </w:t>
-      </w:r>
-      <w:proofErr w:type="spellStart"/>
-      <w:r>
-        <w:rPr>
-          <w:rFonts w:ascii="Times New Roman" w:hAnsi="Times New Roman" w:cs="Times New Roman"/>
-          <w:sz w:val="24"/>
-          <w:szCs w:val="24"/>
-        </w:rPr>
-        <w:t>validate-docbr</w:t>
-      </w:r>
-      <w:proofErr w:type="spellEnd"/>
-      <w:r>
-        <w:rPr>
-          <w:rFonts w:ascii="Times New Roman" w:hAnsi="Times New Roman" w:cs="Times New Roman"/>
-          <w:sz w:val="24"/>
-          <w:szCs w:val="24"/>
-        </w:rPr>
-        <w:t xml:space="preserve"> após a instalação, instanciar o CPF e poderá printar a verificação, recebendo um True se for um CPF válido e False se não for:</w:t>
+        <w:t>Para fazer a verificação, basta importar o método CPF da biblioteca validate-docbr após a instalação, instanciar o CPF e poderá printar a verificação, recebendo um True se for um CPF válido e False se não for:</w:t>
       </w:r>
     </w:p>
     <w:p>
@@ -914,25 +860,7 @@
           <w:sz w:val="24"/>
           <w:szCs w:val="24"/>
         </w:rPr>
-        <w:t>já possuí esse método, sendo ele o .</w:t>
-      </w:r>
-      <w:proofErr w:type="spellStart"/>
-      <w:r>
-        <w:rPr>
-          <w:rFonts w:ascii="Times New Roman" w:hAnsi="Times New Roman" w:cs="Times New Roman"/>
-          <w:sz w:val="24"/>
-          <w:szCs w:val="24"/>
-        </w:rPr>
-        <w:t>mask</w:t>
-      </w:r>
-      <w:proofErr w:type="spellEnd"/>
-      <w:r>
-        <w:rPr>
-          <w:rFonts w:ascii="Times New Roman" w:hAnsi="Times New Roman" w:cs="Times New Roman"/>
-          <w:sz w:val="24"/>
-          <w:szCs w:val="24"/>
-        </w:rPr>
-        <w:t>(</w:t>
+        <w:t>já possuí esse método, sendo ele o .mask(</w:t>
       </w:r>
       <w:r>
         <w:rPr>
@@ -942,7 +870,6 @@
         </w:rPr>
         <w:t>“</w:t>
       </w:r>
-      <w:proofErr w:type="spellStart"/>
       <w:r>
         <w:rPr>
           <w:rFonts w:ascii="Times New Roman" w:hAnsi="Times New Roman" w:cs="Times New Roman"/>
@@ -951,7 +878,6 @@
         </w:rPr>
         <w:t>cpf</w:t>
       </w:r>
-      <w:proofErr w:type="spellEnd"/>
       <w:r>
         <w:rPr>
           <w:rFonts w:ascii="Times New Roman" w:hAnsi="Times New Roman" w:cs="Times New Roman"/>
@@ -1211,25 +1137,7 @@
           <w:sz w:val="24"/>
           <w:szCs w:val="24"/>
         </w:rPr>
-        <w:t xml:space="preserve">Encontrar, instalar e importar bibliotecas no </w:t>
-      </w:r>
-      <w:proofErr w:type="spellStart"/>
-      <w:r>
-        <w:rPr>
-          <w:rFonts w:ascii="Times New Roman" w:hAnsi="Times New Roman" w:cs="Times New Roman"/>
-          <w:sz w:val="24"/>
-          <w:szCs w:val="24"/>
-        </w:rPr>
-        <w:t>PyPI</w:t>
-      </w:r>
-      <w:proofErr w:type="spellEnd"/>
-      <w:r>
-        <w:rPr>
-          <w:rFonts w:ascii="Times New Roman" w:hAnsi="Times New Roman" w:cs="Times New Roman"/>
-          <w:sz w:val="24"/>
-          <w:szCs w:val="24"/>
-        </w:rPr>
-        <w:t>;</w:t>
+        <w:t>Encontrar, instalar e importar bibliotecas no PyPI;</w:t>
       </w:r>
     </w:p>
     <w:p>
@@ -1291,31 +1199,7 @@
           <w:szCs w:val="24"/>
           <w:u w:val="single"/>
         </w:rPr>
-        <w:t xml:space="preserve">Aula 2 – Validando CNPJ e Construindo uma </w:t>
-      </w:r>
-      <w:proofErr w:type="spellStart"/>
-      <w:r>
-        <w:rPr>
-          <w:rFonts w:ascii="Times New Roman" w:hAnsi="Times New Roman" w:cs="Times New Roman"/>
-          <w:b/>
-          <w:bCs/>
-          <w:sz w:val="24"/>
-          <w:szCs w:val="24"/>
-          <w:u w:val="single"/>
-        </w:rPr>
-        <w:t>Factory</w:t>
-      </w:r>
-      <w:proofErr w:type="spellEnd"/>
-      <w:r>
-        <w:rPr>
-          <w:rFonts w:ascii="Times New Roman" w:hAnsi="Times New Roman" w:cs="Times New Roman"/>
-          <w:b/>
-          <w:bCs/>
-          <w:sz w:val="24"/>
-          <w:szCs w:val="24"/>
-          <w:u w:val="single"/>
-        </w:rPr>
-        <w:t>:</w:t>
+        <w:t>Aula 2 – Validando CNPJ e Construindo uma Factory:</w:t>
       </w:r>
     </w:p>
     <w:p>
@@ -1347,25 +1231,7 @@
           <w:sz w:val="24"/>
           <w:szCs w:val="24"/>
         </w:rPr>
-        <w:t xml:space="preserve">Para fazer essa validação, continuaremos utilizando a biblioteca de </w:t>
-      </w:r>
-      <w:proofErr w:type="spellStart"/>
-      <w:r>
-        <w:rPr>
-          <w:rFonts w:ascii="Times New Roman" w:hAnsi="Times New Roman" w:cs="Times New Roman"/>
-          <w:sz w:val="24"/>
-          <w:szCs w:val="24"/>
-        </w:rPr>
-        <w:t>validate-docbr</w:t>
-      </w:r>
-      <w:proofErr w:type="spellEnd"/>
-      <w:r>
-        <w:rPr>
-          <w:rFonts w:ascii="Times New Roman" w:hAnsi="Times New Roman" w:cs="Times New Roman"/>
-          <w:sz w:val="24"/>
-          <w:szCs w:val="24"/>
-        </w:rPr>
-        <w:t>.</w:t>
+        <w:t>Para fazer essa validação, continuaremos utilizando a biblioteca de validate-docbr.</w:t>
       </w:r>
     </w:p>
     <w:p>
@@ -1851,25 +1717,7 @@
           <w:sz w:val="24"/>
           <w:szCs w:val="24"/>
         </w:rPr>
-        <w:t xml:space="preserve"> Para melhorar o nosso código que estava muito confuso, fizemos o </w:t>
-      </w:r>
-      <w:proofErr w:type="spellStart"/>
-      <w:r>
-        <w:rPr>
-          <w:rFonts w:ascii="Times New Roman" w:hAnsi="Times New Roman" w:cs="Times New Roman"/>
-          <w:sz w:val="24"/>
-          <w:szCs w:val="24"/>
-        </w:rPr>
-        <w:t>refatoramento</w:t>
-      </w:r>
-      <w:proofErr w:type="spellEnd"/>
-      <w:r>
-        <w:rPr>
-          <w:rFonts w:ascii="Times New Roman" w:hAnsi="Times New Roman" w:cs="Times New Roman"/>
-          <w:sz w:val="24"/>
-          <w:szCs w:val="24"/>
-        </w:rPr>
-        <w:t xml:space="preserve"> dele, ou seja, criamos uma classe que, a partir dela, outras duas fazem as verificações separadas. Em resumo, uma classe principal reconhece se o que foi passado é um CPF ou CNPJ e a partir disso direciona o código para sua respectiva classe, fazendo a verificação, formatação e exibição do documento passado:</w:t>
+        <w:t xml:space="preserve"> Para melhorar o nosso código que estava muito confuso, fizemos o refatoramento dele, ou seja, criamos uma classe que, a partir dela, outras duas fazem as verificações separadas. Em resumo, uma classe principal reconhece se o que foi passado é um CPF ou CNPJ e a partir disso direciona o código para sua respectiva classe, fazendo a verificação, formatação e exibição do documento passado:</w:t>
       </w:r>
     </w:p>
     <w:p>
@@ -1893,18 +1741,8 @@
           <w:sz w:val="24"/>
           <w:szCs w:val="24"/>
         </w:rPr>
-        <w:t xml:space="preserve">Classe de </w:t>
-      </w:r>
-      <w:proofErr w:type="spellStart"/>
-      <w:r>
-        <w:rPr>
-          <w:rFonts w:ascii="Times New Roman" w:hAnsi="Times New Roman" w:cs="Times New Roman"/>
-          <w:sz w:val="24"/>
-          <w:szCs w:val="24"/>
-        </w:rPr>
-        <w:t>refatoramento</w:t>
-      </w:r>
-      <w:proofErr w:type="spellEnd"/>
+        <w:t>Classe de refatoramento</w:t>
+      </w:r>
       <w:r>
         <w:rPr>
           <w:rFonts w:ascii="Times New Roman" w:hAnsi="Times New Roman" w:cs="Times New Roman"/>
@@ -2287,25 +2125,7 @@
           <w:sz w:val="24"/>
           <w:szCs w:val="24"/>
         </w:rPr>
-        <w:t xml:space="preserve"> Artigos sobre </w:t>
-      </w:r>
-      <w:proofErr w:type="spellStart"/>
-      <w:r>
-        <w:rPr>
-          <w:rFonts w:ascii="Times New Roman" w:hAnsi="Times New Roman" w:cs="Times New Roman"/>
-          <w:sz w:val="24"/>
-          <w:szCs w:val="24"/>
-        </w:rPr>
-        <w:t>refatoramento</w:t>
-      </w:r>
-      <w:proofErr w:type="spellEnd"/>
-      <w:r>
-        <w:rPr>
-          <w:rFonts w:ascii="Times New Roman" w:hAnsi="Times New Roman" w:cs="Times New Roman"/>
-          <w:sz w:val="24"/>
-          <w:szCs w:val="24"/>
-        </w:rPr>
-        <w:t>:</w:t>
+        <w:t xml:space="preserve"> Artigos sobre refatoramento:</w:t>
       </w:r>
     </w:p>
     <w:p>
@@ -2469,25 +2289,7 @@
           <w:sz w:val="24"/>
           <w:szCs w:val="24"/>
         </w:rPr>
-        <w:t xml:space="preserve">Como utilizar mais uma classe da </w:t>
-      </w:r>
-      <w:proofErr w:type="spellStart"/>
-      <w:r>
-        <w:rPr>
-          <w:rFonts w:ascii="Times New Roman" w:hAnsi="Times New Roman" w:cs="Times New Roman"/>
-          <w:sz w:val="24"/>
-          <w:szCs w:val="24"/>
-        </w:rPr>
-        <w:t>validate_docbr</w:t>
-      </w:r>
-      <w:proofErr w:type="spellEnd"/>
-      <w:r>
-        <w:rPr>
-          <w:rFonts w:ascii="Times New Roman" w:hAnsi="Times New Roman" w:cs="Times New Roman"/>
-          <w:sz w:val="24"/>
-          <w:szCs w:val="24"/>
-        </w:rPr>
-        <w:t>;</w:t>
+        <w:t>Como utilizar mais uma classe da validate_docbr;</w:t>
       </w:r>
     </w:p>
     <w:p>
@@ -2511,25 +2313,7 @@
           <w:sz w:val="24"/>
           <w:szCs w:val="24"/>
         </w:rPr>
-        <w:t xml:space="preserve">O que é o padrão de projeto </w:t>
-      </w:r>
-      <w:proofErr w:type="spellStart"/>
-      <w:r>
-        <w:rPr>
-          <w:rFonts w:ascii="Times New Roman" w:hAnsi="Times New Roman" w:cs="Times New Roman"/>
-          <w:sz w:val="24"/>
-          <w:szCs w:val="24"/>
-        </w:rPr>
-        <w:t>Factory</w:t>
-      </w:r>
-      <w:proofErr w:type="spellEnd"/>
-      <w:r>
-        <w:rPr>
-          <w:rFonts w:ascii="Times New Roman" w:hAnsi="Times New Roman" w:cs="Times New Roman"/>
-          <w:sz w:val="24"/>
-          <w:szCs w:val="24"/>
-        </w:rPr>
-        <w:t>;</w:t>
+        <w:t>O que é o padrão de projeto Factory;</w:t>
       </w:r>
     </w:p>
     <w:p>
@@ -2553,25 +2337,7 @@
           <w:sz w:val="24"/>
           <w:szCs w:val="24"/>
         </w:rPr>
-        <w:t xml:space="preserve">Como e quando implementar uma </w:t>
-      </w:r>
-      <w:proofErr w:type="spellStart"/>
-      <w:r>
-        <w:rPr>
-          <w:rFonts w:ascii="Times New Roman" w:hAnsi="Times New Roman" w:cs="Times New Roman"/>
-          <w:sz w:val="24"/>
-          <w:szCs w:val="24"/>
-        </w:rPr>
-        <w:t>Factory</w:t>
-      </w:r>
-      <w:proofErr w:type="spellEnd"/>
-      <w:r>
-        <w:rPr>
-          <w:rFonts w:ascii="Times New Roman" w:hAnsi="Times New Roman" w:cs="Times New Roman"/>
-          <w:sz w:val="24"/>
-          <w:szCs w:val="24"/>
-        </w:rPr>
-        <w:t xml:space="preserve"> em nosso código.</w:t>
+        <w:t>Como e quando implementar uma Factory em nosso código.</w:t>
       </w:r>
     </w:p>
     <w:p>
@@ -2610,31 +2376,7 @@
           <w:szCs w:val="24"/>
           <w:u w:val="single"/>
         </w:rPr>
-        <w:t xml:space="preserve">Aula 3 – Validando Telefone com Expressões </w:t>
-      </w:r>
-      <w:proofErr w:type="spellStart"/>
-      <w:r>
-        <w:rPr>
-          <w:rFonts w:ascii="Times New Roman" w:hAnsi="Times New Roman" w:cs="Times New Roman"/>
-          <w:b/>
-          <w:bCs/>
-          <w:sz w:val="24"/>
-          <w:szCs w:val="24"/>
-          <w:u w:val="single"/>
-        </w:rPr>
-        <w:t>ReGex</w:t>
-      </w:r>
-      <w:proofErr w:type="spellEnd"/>
-      <w:r>
-        <w:rPr>
-          <w:rFonts w:ascii="Times New Roman" w:hAnsi="Times New Roman" w:cs="Times New Roman"/>
-          <w:b/>
-          <w:bCs/>
-          <w:sz w:val="24"/>
-          <w:szCs w:val="24"/>
-          <w:u w:val="single"/>
-        </w:rPr>
-        <w:t>:</w:t>
+        <w:t>Aula 3 – Validando Telefone com Expressões ReGex:</w:t>
       </w:r>
     </w:p>
     <w:p>
@@ -2954,25 +2696,7 @@
           <w:sz w:val="24"/>
           <w:szCs w:val="24"/>
         </w:rPr>
-        <w:t>Caso queiramos receber uma resposta mais enxuta, apenas com o padrão encontrado, sem nenhuma outra informação extra, podemos utilizar a função .</w:t>
-      </w:r>
-      <w:proofErr w:type="spellStart"/>
-      <w:r>
-        <w:rPr>
-          <w:rFonts w:ascii="Times New Roman" w:hAnsi="Times New Roman" w:cs="Times New Roman"/>
-          <w:sz w:val="24"/>
-          <w:szCs w:val="24"/>
-        </w:rPr>
-        <w:t>group</w:t>
-      </w:r>
-      <w:proofErr w:type="spellEnd"/>
-      <w:r>
-        <w:rPr>
-          <w:rFonts w:ascii="Times New Roman" w:hAnsi="Times New Roman" w:cs="Times New Roman"/>
-          <w:sz w:val="24"/>
-          <w:szCs w:val="24"/>
-        </w:rPr>
-        <w:t>() da biblioteca:</w:t>
+        <w:t>Caso queiramos receber uma resposta mais enxuta, apenas com o padrão encontrado, sem nenhuma outra informação extra, podemos utilizar a função .group() da biblioteca:</w:t>
       </w:r>
     </w:p>
     <w:p>
@@ -3086,17 +2810,25 @@
       <w:pPr>
         <w:pStyle w:val="PargrafodaLista"/>
         <w:numPr>
-          <w:ilvl w:val="2"/>
-          <w:numId w:val="2"/>
-        </w:numPr>
-        <w:spacing w:line="360" w:lineRule="auto"/>
-        <w:jc w:val="both"/>
-        <w:rPr>
-          <w:rFonts w:ascii="Times New Roman" w:hAnsi="Times New Roman" w:cs="Times New Roman"/>
-          <w:sz w:val="24"/>
-          <w:szCs w:val="24"/>
-        </w:rPr>
-      </w:pPr>
+          <w:ilvl w:val="1"/>
+          <w:numId w:val="2"/>
+        </w:numPr>
+        <w:spacing w:line="360" w:lineRule="auto"/>
+        <w:jc w:val="both"/>
+        <w:rPr>
+          <w:rFonts w:ascii="Times New Roman" w:hAnsi="Times New Roman" w:cs="Times New Roman"/>
+          <w:sz w:val="24"/>
+          <w:szCs w:val="24"/>
+        </w:rPr>
+      </w:pPr>
+      <w:r>
+        <w:rPr>
+          <w:rFonts w:ascii="Times New Roman" w:hAnsi="Times New Roman" w:cs="Times New Roman"/>
+          <w:sz w:val="24"/>
+          <w:szCs w:val="24"/>
+        </w:rPr>
+        <w:t xml:space="preserve"> .findall(): função utilizada para retornar todas as correspondências regex em um str, não parando apenas na primeira.</w:t>
+      </w:r>
     </w:p>
     <w:sectPr>
       <w:pgSz w:w="11906" w:h="16838"/>

</xml_diff>

<commit_message>
Criando Máscara para o numero de telefone
Criamos a máscara de exibição do número
</commit_message>
<xml_diff>
--- a/Python/Validação de Dados no Padrão Nacional/Anotações/Validação de Dados no Padrão Nacional.docx
+++ b/Python/Validação de Dados no Padrão Nacional/Anotações/Validação de Dados no Padrão Nacional.docx
@@ -2829,6 +2829,336 @@
         </w:rPr>
         <w:t xml:space="preserve"> .findall(): função utilizada para retornar todas as correspondências regex em um str, não parando apenas na primeira.</w:t>
       </w:r>
+    </w:p>
+    <w:p>
+      <w:pPr>
+        <w:pStyle w:val="PargrafodaLista"/>
+        <w:numPr>
+          <w:ilvl w:val="1"/>
+          <w:numId w:val="2"/>
+        </w:numPr>
+        <w:spacing w:line="360" w:lineRule="auto"/>
+        <w:jc w:val="both"/>
+        <w:rPr>
+          <w:rFonts w:ascii="Times New Roman" w:hAnsi="Times New Roman" w:cs="Times New Roman"/>
+          <w:sz w:val="24"/>
+          <w:szCs w:val="24"/>
+        </w:rPr>
+      </w:pPr>
+      <w:r>
+        <w:rPr>
+          <w:rFonts w:ascii="Times New Roman" w:hAnsi="Times New Roman" w:cs="Times New Roman"/>
+          <w:sz w:val="24"/>
+          <w:szCs w:val="24"/>
+        </w:rPr>
+        <w:t xml:space="preserve"> Fazer a separação da regex por grupos é uma ótima estratégia, pois com ela podemos pedir para o Search nos trazer apenas determinado grupo:</w:t>
+      </w:r>
+    </w:p>
+    <w:p>
+      <w:pPr>
+        <w:spacing w:line="360" w:lineRule="auto"/>
+        <w:jc w:val="center"/>
+        <w:rPr>
+          <w:rFonts w:ascii="Times New Roman" w:hAnsi="Times New Roman" w:cs="Times New Roman"/>
+          <w:sz w:val="24"/>
+          <w:szCs w:val="24"/>
+        </w:rPr>
+      </w:pPr>
+      <w:r>
+        <w:rPr>
+          <w:rFonts w:ascii="Times New Roman" w:hAnsi="Times New Roman" w:cs="Times New Roman"/>
+          <w:sz w:val="24"/>
+          <w:szCs w:val="24"/>
+        </w:rPr>
+        <w:drawing>
+          <wp:inline distT="0" distB="0" distL="0" distR="0" wp14:anchorId="53E099F9" wp14:editId="6A7FD0FA">
+            <wp:extent cx="4544059" cy="1648055"/>
+            <wp:effectExtent l="0" t="0" r="9525" b="9525"/>
+            <wp:docPr id="28" name="Imagem 28"/>
+            <wp:cNvGraphicFramePr>
+              <a:graphicFrameLocks xmlns:a="http://schemas.openxmlformats.org/drawingml/2006/main" noChangeAspect="1"/>
+            </wp:cNvGraphicFramePr>
+            <a:graphic xmlns:a="http://schemas.openxmlformats.org/drawingml/2006/main">
+              <a:graphicData uri="http://schemas.openxmlformats.org/drawingml/2006/picture">
+                <pic:pic xmlns:pic="http://schemas.openxmlformats.org/drawingml/2006/picture">
+                  <pic:nvPicPr>
+                    <pic:cNvPr id="1" name=""/>
+                    <pic:cNvPicPr/>
+                  </pic:nvPicPr>
+                  <pic:blipFill>
+                    <a:blip r:embed="rId39"/>
+                    <a:stretch>
+                      <a:fillRect/>
+                    </a:stretch>
+                  </pic:blipFill>
+                  <pic:spPr>
+                    <a:xfrm>
+                      <a:off x="0" y="0"/>
+                      <a:ext cx="4544059" cy="1648055"/>
+                    </a:xfrm>
+                    <a:prstGeom prst="rect">
+                      <a:avLst/>
+                    </a:prstGeom>
+                  </pic:spPr>
+                </pic:pic>
+              </a:graphicData>
+            </a:graphic>
+          </wp:inline>
+        </w:drawing>
+      </w:r>
+    </w:p>
+    <w:p>
+      <w:pPr>
+        <w:spacing w:line="360" w:lineRule="auto"/>
+        <w:jc w:val="center"/>
+        <w:rPr>
+          <w:rFonts w:ascii="Times New Roman" w:hAnsi="Times New Roman" w:cs="Times New Roman"/>
+          <w:sz w:val="24"/>
+          <w:szCs w:val="24"/>
+        </w:rPr>
+      </w:pPr>
+      <w:r>
+        <w:rPr>
+          <w:rFonts w:ascii="Times New Roman" w:hAnsi="Times New Roman" w:cs="Times New Roman"/>
+          <w:sz w:val="24"/>
+          <w:szCs w:val="24"/>
+        </w:rPr>
+        <w:drawing>
+          <wp:inline distT="0" distB="0" distL="0" distR="0" wp14:anchorId="455E145D" wp14:editId="45401CFC">
+            <wp:extent cx="257211" cy="219106"/>
+            <wp:effectExtent l="0" t="0" r="9525" b="9525"/>
+            <wp:docPr id="29" name="Imagem 29"/>
+            <wp:cNvGraphicFramePr>
+              <a:graphicFrameLocks xmlns:a="http://schemas.openxmlformats.org/drawingml/2006/main" noChangeAspect="1"/>
+            </wp:cNvGraphicFramePr>
+            <a:graphic xmlns:a="http://schemas.openxmlformats.org/drawingml/2006/main">
+              <a:graphicData uri="http://schemas.openxmlformats.org/drawingml/2006/picture">
+                <pic:pic xmlns:pic="http://schemas.openxmlformats.org/drawingml/2006/picture">
+                  <pic:nvPicPr>
+                    <pic:cNvPr id="1" name=""/>
+                    <pic:cNvPicPr/>
+                  </pic:nvPicPr>
+                  <pic:blipFill>
+                    <a:blip r:embed="rId40"/>
+                    <a:stretch>
+                      <a:fillRect/>
+                    </a:stretch>
+                  </pic:blipFill>
+                  <pic:spPr>
+                    <a:xfrm>
+                      <a:off x="0" y="0"/>
+                      <a:ext cx="257211" cy="219106"/>
+                    </a:xfrm>
+                    <a:prstGeom prst="rect">
+                      <a:avLst/>
+                    </a:prstGeom>
+                  </pic:spPr>
+                </pic:pic>
+              </a:graphicData>
+            </a:graphic>
+          </wp:inline>
+        </w:drawing>
+      </w:r>
+    </w:p>
+    <w:p>
+      <w:pPr>
+        <w:pStyle w:val="PargrafodaLista"/>
+        <w:numPr>
+          <w:ilvl w:val="2"/>
+          <w:numId w:val="2"/>
+        </w:numPr>
+        <w:spacing w:line="360" w:lineRule="auto"/>
+        <w:jc w:val="both"/>
+        <w:rPr>
+          <w:rFonts w:ascii="Times New Roman" w:hAnsi="Times New Roman" w:cs="Times New Roman"/>
+          <w:sz w:val="24"/>
+          <w:szCs w:val="24"/>
+        </w:rPr>
+      </w:pPr>
+      <w:r>
+        <w:rPr>
+          <w:rFonts w:ascii="Times New Roman" w:hAnsi="Times New Roman" w:cs="Times New Roman"/>
+          <w:sz w:val="24"/>
+          <w:szCs w:val="24"/>
+        </w:rPr>
+        <w:t>Com esse conhecimento podemos criar mascaras de exibição, assim como fizemos com o CPF e CNPJ anteriormente:</w:t>
+      </w:r>
+    </w:p>
+    <w:p>
+      <w:pPr>
+        <w:spacing w:line="360" w:lineRule="auto"/>
+        <w:jc w:val="center"/>
+        <w:rPr>
+          <w:rFonts w:ascii="Times New Roman" w:hAnsi="Times New Roman" w:cs="Times New Roman"/>
+          <w:sz w:val="24"/>
+          <w:szCs w:val="24"/>
+        </w:rPr>
+      </w:pPr>
+      <w:r>
+        <w:rPr>
+          <w:rFonts w:ascii="Times New Roman" w:hAnsi="Times New Roman" w:cs="Times New Roman"/>
+          <w:sz w:val="24"/>
+          <w:szCs w:val="24"/>
+        </w:rPr>
+        <w:drawing>
+          <wp:inline distT="0" distB="0" distL="0" distR="0" wp14:anchorId="03D7D6A5" wp14:editId="7E5F842C">
+            <wp:extent cx="5400040" cy="1118870"/>
+            <wp:effectExtent l="0" t="0" r="0" b="5080"/>
+            <wp:docPr id="30" name="Imagem 30"/>
+            <wp:cNvGraphicFramePr>
+              <a:graphicFrameLocks xmlns:a="http://schemas.openxmlformats.org/drawingml/2006/main" noChangeAspect="1"/>
+            </wp:cNvGraphicFramePr>
+            <a:graphic xmlns:a="http://schemas.openxmlformats.org/drawingml/2006/main">
+              <a:graphicData uri="http://schemas.openxmlformats.org/drawingml/2006/picture">
+                <pic:pic xmlns:pic="http://schemas.openxmlformats.org/drawingml/2006/picture">
+                  <pic:nvPicPr>
+                    <pic:cNvPr id="1" name=""/>
+                    <pic:cNvPicPr/>
+                  </pic:nvPicPr>
+                  <pic:blipFill>
+                    <a:blip r:embed="rId41"/>
+                    <a:stretch>
+                      <a:fillRect/>
+                    </a:stretch>
+                  </pic:blipFill>
+                  <pic:spPr>
+                    <a:xfrm>
+                      <a:off x="0" y="0"/>
+                      <a:ext cx="5400040" cy="1118870"/>
+                    </a:xfrm>
+                    <a:prstGeom prst="rect">
+                      <a:avLst/>
+                    </a:prstGeom>
+                  </pic:spPr>
+                </pic:pic>
+              </a:graphicData>
+            </a:graphic>
+          </wp:inline>
+        </w:drawing>
+      </w:r>
+    </w:p>
+    <w:p>
+      <w:pPr>
+        <w:spacing w:line="360" w:lineRule="auto"/>
+        <w:jc w:val="center"/>
+        <w:rPr>
+          <w:rFonts w:ascii="Times New Roman" w:hAnsi="Times New Roman" w:cs="Times New Roman"/>
+          <w:sz w:val="24"/>
+          <w:szCs w:val="24"/>
+        </w:rPr>
+      </w:pPr>
+      <w:r>
+        <w:rPr>
+          <w:rFonts w:ascii="Times New Roman" w:hAnsi="Times New Roman" w:cs="Times New Roman"/>
+          <w:sz w:val="24"/>
+          <w:szCs w:val="24"/>
+        </w:rPr>
+        <w:drawing>
+          <wp:inline distT="0" distB="0" distL="0" distR="0" wp14:anchorId="3A12D1C3" wp14:editId="7F05ED18">
+            <wp:extent cx="3048425" cy="1457528"/>
+            <wp:effectExtent l="0" t="0" r="0" b="9525"/>
+            <wp:docPr id="31" name="Imagem 31"/>
+            <wp:cNvGraphicFramePr>
+              <a:graphicFrameLocks xmlns:a="http://schemas.openxmlformats.org/drawingml/2006/main" noChangeAspect="1"/>
+            </wp:cNvGraphicFramePr>
+            <a:graphic xmlns:a="http://schemas.openxmlformats.org/drawingml/2006/main">
+              <a:graphicData uri="http://schemas.openxmlformats.org/drawingml/2006/picture">
+                <pic:pic xmlns:pic="http://schemas.openxmlformats.org/drawingml/2006/picture">
+                  <pic:nvPicPr>
+                    <pic:cNvPr id="1" name=""/>
+                    <pic:cNvPicPr/>
+                  </pic:nvPicPr>
+                  <pic:blipFill>
+                    <a:blip r:embed="rId42"/>
+                    <a:stretch>
+                      <a:fillRect/>
+                    </a:stretch>
+                  </pic:blipFill>
+                  <pic:spPr>
+                    <a:xfrm>
+                      <a:off x="0" y="0"/>
+                      <a:ext cx="3048425" cy="1457528"/>
+                    </a:xfrm>
+                    <a:prstGeom prst="rect">
+                      <a:avLst/>
+                    </a:prstGeom>
+                  </pic:spPr>
+                </pic:pic>
+              </a:graphicData>
+            </a:graphic>
+          </wp:inline>
+        </w:drawing>
+      </w:r>
+    </w:p>
+    <w:p>
+      <w:pPr>
+        <w:spacing w:line="360" w:lineRule="auto"/>
+        <w:jc w:val="center"/>
+        <w:rPr>
+          <w:rFonts w:ascii="Times New Roman" w:hAnsi="Times New Roman" w:cs="Times New Roman"/>
+          <w:sz w:val="24"/>
+          <w:szCs w:val="24"/>
+        </w:rPr>
+      </w:pPr>
+      <w:r>
+        <w:rPr>
+          <w:rFonts w:ascii="Times New Roman" w:hAnsi="Times New Roman" w:cs="Times New Roman"/>
+          <w:sz w:val="24"/>
+          <w:szCs w:val="24"/>
+        </w:rPr>
+        <w:lastRenderedPageBreak/>
+        <w:drawing>
+          <wp:inline distT="0" distB="0" distL="0" distR="0" wp14:anchorId="78B61348" wp14:editId="7C0EA5F7">
+            <wp:extent cx="1295581" cy="171474"/>
+            <wp:effectExtent l="0" t="0" r="0" b="0"/>
+            <wp:docPr id="33" name="Imagem 33"/>
+            <wp:cNvGraphicFramePr>
+              <a:graphicFrameLocks xmlns:a="http://schemas.openxmlformats.org/drawingml/2006/main" noChangeAspect="1"/>
+            </wp:cNvGraphicFramePr>
+            <a:graphic xmlns:a="http://schemas.openxmlformats.org/drawingml/2006/main">
+              <a:graphicData uri="http://schemas.openxmlformats.org/drawingml/2006/picture">
+                <pic:pic xmlns:pic="http://schemas.openxmlformats.org/drawingml/2006/picture">
+                  <pic:nvPicPr>
+                    <pic:cNvPr id="1" name=""/>
+                    <pic:cNvPicPr/>
+                  </pic:nvPicPr>
+                  <pic:blipFill>
+                    <a:blip r:embed="rId43"/>
+                    <a:stretch>
+                      <a:fillRect/>
+                    </a:stretch>
+                  </pic:blipFill>
+                  <pic:spPr>
+                    <a:xfrm>
+                      <a:off x="0" y="0"/>
+                      <a:ext cx="1295581" cy="171474"/>
+                    </a:xfrm>
+                    <a:prstGeom prst="rect">
+                      <a:avLst/>
+                    </a:prstGeom>
+                  </pic:spPr>
+                </pic:pic>
+              </a:graphicData>
+            </a:graphic>
+          </wp:inline>
+        </w:drawing>
+      </w:r>
+    </w:p>
+    <w:p>
+      <w:pPr>
+        <w:pStyle w:val="PargrafodaLista"/>
+        <w:numPr>
+          <w:ilvl w:val="2"/>
+          <w:numId w:val="2"/>
+        </w:numPr>
+        <w:spacing w:line="360" w:lineRule="auto"/>
+        <w:jc w:val="both"/>
+        <w:rPr>
+          <w:rFonts w:ascii="Times New Roman" w:hAnsi="Times New Roman" w:cs="Times New Roman"/>
+          <w:sz w:val="24"/>
+          <w:szCs w:val="24"/>
+        </w:rPr>
+      </w:pPr>
     </w:p>
     <w:sectPr>
       <w:pgSz w:w="11906" w:h="16838"/>

</xml_diff>

<commit_message>
Diferença entre datas e timedelta
Aprendemos a diferença, quais funções são implementadas nas classes para fazer operações aritméticas e como utilizar o timedelta
</commit_message>
<xml_diff>
--- a/Python/Validação de Dados no Padrão Nacional/Anotações/Validação de Dados no Padrão Nacional.docx
+++ b/Python/Validação de Dados no Padrão Nacional/Anotações/Validação de Dados no Padrão Nacional.docx
@@ -4684,6 +4684,144 @@
       <w:pPr>
         <w:pStyle w:val="PargrafodaLista"/>
         <w:numPr>
+          <w:ilvl w:val="1"/>
+          <w:numId w:val="2"/>
+        </w:numPr>
+        <w:spacing w:line="360" w:lineRule="auto"/>
+        <w:jc w:val="both"/>
+        <w:rPr>
+          <w:rFonts w:ascii="Times New Roman" w:hAnsi="Times New Roman" w:cs="Times New Roman"/>
+          <w:sz w:val="24"/>
+          <w:szCs w:val="24"/>
+        </w:rPr>
+      </w:pPr>
+      <w:r>
+        <w:rPr>
+          <w:rFonts w:ascii="Times New Roman" w:hAnsi="Times New Roman" w:cs="Times New Roman"/>
+          <w:sz w:val="24"/>
+          <w:szCs w:val="24"/>
+        </w:rPr>
+        <w:t xml:space="preserve"> </w:t>
+      </w:r>
+      <w:r>
+        <w:rPr>
+          <w:rFonts w:ascii="Times New Roman" w:hAnsi="Times New Roman" w:cs="Times New Roman"/>
+          <w:sz w:val="24"/>
+          <w:szCs w:val="24"/>
+        </w:rPr>
+        <w:t>Timedelta: Responsável por fazer operações aritméticas com datas, podendo somar dias, horas, meses, anos dentre outros em alguma data:</w:t>
+      </w:r>
+    </w:p>
+    <w:p>
+      <w:pPr>
+        <w:spacing w:line="360" w:lineRule="auto"/>
+        <w:jc w:val="center"/>
+        <w:rPr>
+          <w:rFonts w:ascii="Times New Roman" w:hAnsi="Times New Roman" w:cs="Times New Roman"/>
+          <w:sz w:val="24"/>
+          <w:szCs w:val="24"/>
+        </w:rPr>
+      </w:pPr>
+      <w:r>
+        <w:rPr>
+          <w:rFonts w:ascii="Times New Roman" w:hAnsi="Times New Roman" w:cs="Times New Roman"/>
+          <w:sz w:val="24"/>
+          <w:szCs w:val="24"/>
+        </w:rPr>
+        <w:drawing>
+          <wp:inline distT="0" distB="0" distL="0" distR="0" wp14:anchorId="22CF25B0" wp14:editId="7FE59C16">
+            <wp:extent cx="3743847" cy="828791"/>
+            <wp:effectExtent l="0" t="0" r="0" b="9525"/>
+            <wp:docPr id="52" name="Imagem 52"/>
+            <wp:cNvGraphicFramePr>
+              <a:graphicFrameLocks xmlns:a="http://schemas.openxmlformats.org/drawingml/2006/main" noChangeAspect="1"/>
+            </wp:cNvGraphicFramePr>
+            <a:graphic xmlns:a="http://schemas.openxmlformats.org/drawingml/2006/main">
+              <a:graphicData uri="http://schemas.openxmlformats.org/drawingml/2006/picture">
+                <pic:pic xmlns:pic="http://schemas.openxmlformats.org/drawingml/2006/picture">
+                  <pic:nvPicPr>
+                    <pic:cNvPr id="1" name=""/>
+                    <pic:cNvPicPr/>
+                  </pic:nvPicPr>
+                  <pic:blipFill>
+                    <a:blip r:embed="rId63"/>
+                    <a:stretch>
+                      <a:fillRect/>
+                    </a:stretch>
+                  </pic:blipFill>
+                  <pic:spPr>
+                    <a:xfrm>
+                      <a:off x="0" y="0"/>
+                      <a:ext cx="3743847" cy="828791"/>
+                    </a:xfrm>
+                    <a:prstGeom prst="rect">
+                      <a:avLst/>
+                    </a:prstGeom>
+                  </pic:spPr>
+                </pic:pic>
+              </a:graphicData>
+            </a:graphic>
+          </wp:inline>
+        </w:drawing>
+      </w:r>
+    </w:p>
+    <w:p>
+      <w:pPr>
+        <w:spacing w:line="360" w:lineRule="auto"/>
+        <w:jc w:val="center"/>
+        <w:rPr>
+          <w:rFonts w:ascii="Times New Roman" w:hAnsi="Times New Roman" w:cs="Times New Roman"/>
+          <w:sz w:val="24"/>
+          <w:szCs w:val="24"/>
+        </w:rPr>
+      </w:pPr>
+      <w:r>
+        <w:rPr>
+          <w:rFonts w:ascii="Times New Roman" w:hAnsi="Times New Roman" w:cs="Times New Roman"/>
+          <w:sz w:val="24"/>
+          <w:szCs w:val="24"/>
+        </w:rPr>
+        <w:drawing>
+          <wp:inline distT="0" distB="0" distL="0" distR="0" wp14:anchorId="631F2DE0" wp14:editId="3E2FE7BB">
+            <wp:extent cx="1133633" cy="238158"/>
+            <wp:effectExtent l="0" t="0" r="9525" b="9525"/>
+            <wp:docPr id="53" name="Imagem 53"/>
+            <wp:cNvGraphicFramePr>
+              <a:graphicFrameLocks xmlns:a="http://schemas.openxmlformats.org/drawingml/2006/main" noChangeAspect="1"/>
+            </wp:cNvGraphicFramePr>
+            <a:graphic xmlns:a="http://schemas.openxmlformats.org/drawingml/2006/main">
+              <a:graphicData uri="http://schemas.openxmlformats.org/drawingml/2006/picture">
+                <pic:pic xmlns:pic="http://schemas.openxmlformats.org/drawingml/2006/picture">
+                  <pic:nvPicPr>
+                    <pic:cNvPr id="1" name=""/>
+                    <pic:cNvPicPr/>
+                  </pic:nvPicPr>
+                  <pic:blipFill>
+                    <a:blip r:embed="rId64"/>
+                    <a:stretch>
+                      <a:fillRect/>
+                    </a:stretch>
+                  </pic:blipFill>
+                  <pic:spPr>
+                    <a:xfrm>
+                      <a:off x="0" y="0"/>
+                      <a:ext cx="1133633" cy="238158"/>
+                    </a:xfrm>
+                    <a:prstGeom prst="rect">
+                      <a:avLst/>
+                    </a:prstGeom>
+                  </pic:spPr>
+                </pic:pic>
+              </a:graphicData>
+            </a:graphic>
+          </wp:inline>
+        </w:drawing>
+      </w:r>
+    </w:p>
+    <w:p>
+      <w:pPr>
+        <w:pStyle w:val="PargrafodaLista"/>
+        <w:numPr>
           <w:ilvl w:val="2"/>
           <w:numId w:val="2"/>
         </w:numPr>
@@ -4695,6 +4833,376 @@
           <w:szCs w:val="24"/>
         </w:rPr>
       </w:pPr>
+      <w:r>
+        <w:rPr>
+          <w:rFonts w:ascii="Times New Roman" w:hAnsi="Times New Roman" w:cs="Times New Roman"/>
+          <w:sz w:val="24"/>
+          <w:szCs w:val="24"/>
+        </w:rPr>
+        <w:t>Utilizando mais funções:</w:t>
+      </w:r>
+    </w:p>
+    <w:p>
+      <w:pPr>
+        <w:spacing w:line="360" w:lineRule="auto"/>
+        <w:jc w:val="center"/>
+        <w:rPr>
+          <w:rFonts w:ascii="Times New Roman" w:hAnsi="Times New Roman" w:cs="Times New Roman"/>
+          <w:sz w:val="24"/>
+          <w:szCs w:val="24"/>
+        </w:rPr>
+      </w:pPr>
+      <w:r>
+        <w:rPr>
+          <w:rFonts w:ascii="Times New Roman" w:hAnsi="Times New Roman" w:cs="Times New Roman"/>
+          <w:sz w:val="24"/>
+          <w:szCs w:val="24"/>
+        </w:rPr>
+        <w:lastRenderedPageBreak/>
+        <w:drawing>
+          <wp:inline distT="0" distB="0" distL="0" distR="0" wp14:anchorId="104259DB" wp14:editId="5C7DD144">
+            <wp:extent cx="5001323" cy="819264"/>
+            <wp:effectExtent l="0" t="0" r="8890" b="0"/>
+            <wp:docPr id="55" name="Imagem 55"/>
+            <wp:cNvGraphicFramePr>
+              <a:graphicFrameLocks xmlns:a="http://schemas.openxmlformats.org/drawingml/2006/main" noChangeAspect="1"/>
+            </wp:cNvGraphicFramePr>
+            <a:graphic xmlns:a="http://schemas.openxmlformats.org/drawingml/2006/main">
+              <a:graphicData uri="http://schemas.openxmlformats.org/drawingml/2006/picture">
+                <pic:pic xmlns:pic="http://schemas.openxmlformats.org/drawingml/2006/picture">
+                  <pic:nvPicPr>
+                    <pic:cNvPr id="1" name=""/>
+                    <pic:cNvPicPr/>
+                  </pic:nvPicPr>
+                  <pic:blipFill>
+                    <a:blip r:embed="rId65"/>
+                    <a:stretch>
+                      <a:fillRect/>
+                    </a:stretch>
+                  </pic:blipFill>
+                  <pic:spPr>
+                    <a:xfrm>
+                      <a:off x="0" y="0"/>
+                      <a:ext cx="5001323" cy="819264"/>
+                    </a:xfrm>
+                    <a:prstGeom prst="rect">
+                      <a:avLst/>
+                    </a:prstGeom>
+                  </pic:spPr>
+                </pic:pic>
+              </a:graphicData>
+            </a:graphic>
+          </wp:inline>
+        </w:drawing>
+      </w:r>
+    </w:p>
+    <w:p>
+      <w:pPr>
+        <w:spacing w:line="360" w:lineRule="auto"/>
+        <w:jc w:val="center"/>
+        <w:rPr>
+          <w:rFonts w:ascii="Times New Roman" w:hAnsi="Times New Roman" w:cs="Times New Roman"/>
+          <w:sz w:val="24"/>
+          <w:szCs w:val="24"/>
+        </w:rPr>
+      </w:pPr>
+      <w:r>
+        <w:rPr>
+          <w:rFonts w:ascii="Times New Roman" w:hAnsi="Times New Roman" w:cs="Times New Roman"/>
+          <w:sz w:val="24"/>
+          <w:szCs w:val="24"/>
+        </w:rPr>
+        <w:drawing>
+          <wp:inline distT="0" distB="0" distL="0" distR="0" wp14:anchorId="7A0D0287" wp14:editId="6026E5E2">
+            <wp:extent cx="1448002" cy="190527"/>
+            <wp:effectExtent l="0" t="0" r="0" b="0"/>
+            <wp:docPr id="56" name="Imagem 56"/>
+            <wp:cNvGraphicFramePr>
+              <a:graphicFrameLocks xmlns:a="http://schemas.openxmlformats.org/drawingml/2006/main" noChangeAspect="1"/>
+            </wp:cNvGraphicFramePr>
+            <a:graphic xmlns:a="http://schemas.openxmlformats.org/drawingml/2006/main">
+              <a:graphicData uri="http://schemas.openxmlformats.org/drawingml/2006/picture">
+                <pic:pic xmlns:pic="http://schemas.openxmlformats.org/drawingml/2006/picture">
+                  <pic:nvPicPr>
+                    <pic:cNvPr id="1" name=""/>
+                    <pic:cNvPicPr/>
+                  </pic:nvPicPr>
+                  <pic:blipFill>
+                    <a:blip r:embed="rId66"/>
+                    <a:stretch>
+                      <a:fillRect/>
+                    </a:stretch>
+                  </pic:blipFill>
+                  <pic:spPr>
+                    <a:xfrm>
+                      <a:off x="0" y="0"/>
+                      <a:ext cx="1448002" cy="190527"/>
+                    </a:xfrm>
+                    <a:prstGeom prst="rect">
+                      <a:avLst/>
+                    </a:prstGeom>
+                  </pic:spPr>
+                </pic:pic>
+              </a:graphicData>
+            </a:graphic>
+          </wp:inline>
+        </w:drawing>
+      </w:r>
+    </w:p>
+    <w:p>
+      <w:pPr>
+        <w:pStyle w:val="PargrafodaLista"/>
+        <w:numPr>
+          <w:ilvl w:val="2"/>
+          <w:numId w:val="2"/>
+        </w:numPr>
+        <w:spacing w:line="360" w:lineRule="auto"/>
+        <w:jc w:val="both"/>
+        <w:rPr>
+          <w:rFonts w:ascii="Times New Roman" w:hAnsi="Times New Roman" w:cs="Times New Roman"/>
+          <w:sz w:val="24"/>
+          <w:szCs w:val="24"/>
+        </w:rPr>
+      </w:pPr>
+      <w:r>
+        <w:rPr>
+          <w:rFonts w:ascii="Times New Roman" w:hAnsi="Times New Roman" w:cs="Times New Roman"/>
+          <w:sz w:val="24"/>
+          <w:szCs w:val="24"/>
+        </w:rPr>
+        <w:t>Isso só é possível devido as inúmeras funções existentes e em execução por baixo dos panos na biblioteca datetime tais como: __add__, __sub__ e outras, que permitem adição e subtração e outras funções matemáticas dentro de uma classe.</w:t>
+      </w:r>
+    </w:p>
+    <w:p>
+      <w:pPr>
+        <w:pStyle w:val="PargrafodaLista"/>
+        <w:numPr>
+          <w:ilvl w:val="2"/>
+          <w:numId w:val="2"/>
+        </w:numPr>
+        <w:spacing w:line="360" w:lineRule="auto"/>
+        <w:jc w:val="both"/>
+        <w:rPr>
+          <w:rFonts w:ascii="Times New Roman" w:hAnsi="Times New Roman" w:cs="Times New Roman"/>
+          <w:sz w:val="24"/>
+          <w:szCs w:val="24"/>
+        </w:rPr>
+      </w:pPr>
+      <w:r>
+        <w:rPr>
+          <w:rFonts w:ascii="Times New Roman" w:hAnsi="Times New Roman" w:cs="Times New Roman"/>
+          <w:sz w:val="24"/>
+          <w:szCs w:val="24"/>
+        </w:rPr>
+        <w:t>Qualquer classe que essas funções sejam colocadas, serão capazes de suportar esses tipos de operações aritméticas.</w:t>
+      </w:r>
+    </w:p>
+    <w:p>
+      <w:pPr>
+        <w:pStyle w:val="PargrafodaLista"/>
+        <w:numPr>
+          <w:ilvl w:val="2"/>
+          <w:numId w:val="2"/>
+        </w:numPr>
+        <w:spacing w:line="360" w:lineRule="auto"/>
+        <w:jc w:val="both"/>
+        <w:rPr>
+          <w:rFonts w:ascii="Times New Roman" w:hAnsi="Times New Roman" w:cs="Times New Roman"/>
+          <w:sz w:val="24"/>
+          <w:szCs w:val="24"/>
+        </w:rPr>
+      </w:pPr>
+      <w:r>
+        <w:rPr>
+          <w:rFonts w:ascii="Times New Roman" w:hAnsi="Times New Roman" w:cs="Times New Roman"/>
+          <w:sz w:val="24"/>
+          <w:szCs w:val="24"/>
+        </w:rPr>
+        <w:t>Com esse conhecimento podemos incrementar uma função na nossa classe que permita saber quanto tempo estamos cadastrados em algum lugar:</w:t>
+      </w:r>
+    </w:p>
+    <w:p>
+      <w:pPr>
+        <w:spacing w:line="360" w:lineRule="auto"/>
+        <w:jc w:val="center"/>
+        <w:rPr>
+          <w:rFonts w:ascii="Times New Roman" w:hAnsi="Times New Roman" w:cs="Times New Roman"/>
+          <w:sz w:val="24"/>
+          <w:szCs w:val="24"/>
+        </w:rPr>
+      </w:pPr>
+      <w:r>
+        <w:rPr>
+          <w:rFonts w:ascii="Times New Roman" w:hAnsi="Times New Roman" w:cs="Times New Roman"/>
+          <w:sz w:val="24"/>
+          <w:szCs w:val="24"/>
+        </w:rPr>
+        <w:drawing>
+          <wp:inline distT="0" distB="0" distL="0" distR="0" wp14:anchorId="2ABDF854" wp14:editId="0C22277B">
+            <wp:extent cx="5400040" cy="501015"/>
+            <wp:effectExtent l="0" t="0" r="0" b="0"/>
+            <wp:docPr id="57" name="Imagem 57"/>
+            <wp:cNvGraphicFramePr>
+              <a:graphicFrameLocks xmlns:a="http://schemas.openxmlformats.org/drawingml/2006/main" noChangeAspect="1"/>
+            </wp:cNvGraphicFramePr>
+            <a:graphic xmlns:a="http://schemas.openxmlformats.org/drawingml/2006/main">
+              <a:graphicData uri="http://schemas.openxmlformats.org/drawingml/2006/picture">
+                <pic:pic xmlns:pic="http://schemas.openxmlformats.org/drawingml/2006/picture">
+                  <pic:nvPicPr>
+                    <pic:cNvPr id="1" name=""/>
+                    <pic:cNvPicPr/>
+                  </pic:nvPicPr>
+                  <pic:blipFill>
+                    <a:blip r:embed="rId67"/>
+                    <a:stretch>
+                      <a:fillRect/>
+                    </a:stretch>
+                  </pic:blipFill>
+                  <pic:spPr>
+                    <a:xfrm>
+                      <a:off x="0" y="0"/>
+                      <a:ext cx="5400040" cy="501015"/>
+                    </a:xfrm>
+                    <a:prstGeom prst="rect">
+                      <a:avLst/>
+                    </a:prstGeom>
+                  </pic:spPr>
+                </pic:pic>
+              </a:graphicData>
+            </a:graphic>
+          </wp:inline>
+        </w:drawing>
+      </w:r>
+    </w:p>
+    <w:p>
+      <w:pPr>
+        <w:spacing w:line="360" w:lineRule="auto"/>
+        <w:jc w:val="center"/>
+        <w:rPr>
+          <w:rFonts w:ascii="Times New Roman" w:hAnsi="Times New Roman" w:cs="Times New Roman"/>
+          <w:sz w:val="24"/>
+          <w:szCs w:val="24"/>
+        </w:rPr>
+      </w:pPr>
+      <w:r>
+        <w:rPr>
+          <w:rFonts w:ascii="Times New Roman" w:hAnsi="Times New Roman" w:cs="Times New Roman"/>
+          <w:sz w:val="24"/>
+          <w:szCs w:val="24"/>
+        </w:rPr>
+        <w:drawing>
+          <wp:inline distT="0" distB="0" distL="0" distR="0" wp14:anchorId="11CAE24D" wp14:editId="2F584BE9">
+            <wp:extent cx="2219635" cy="638264"/>
+            <wp:effectExtent l="0" t="0" r="9525" b="9525"/>
+            <wp:docPr id="58" name="Imagem 58"/>
+            <wp:cNvGraphicFramePr>
+              <a:graphicFrameLocks xmlns:a="http://schemas.openxmlformats.org/drawingml/2006/main" noChangeAspect="1"/>
+            </wp:cNvGraphicFramePr>
+            <a:graphic xmlns:a="http://schemas.openxmlformats.org/drawingml/2006/main">
+              <a:graphicData uri="http://schemas.openxmlformats.org/drawingml/2006/picture">
+                <pic:pic xmlns:pic="http://schemas.openxmlformats.org/drawingml/2006/picture">
+                  <pic:nvPicPr>
+                    <pic:cNvPr id="1" name=""/>
+                    <pic:cNvPicPr/>
+                  </pic:nvPicPr>
+                  <pic:blipFill>
+                    <a:blip r:embed="rId68"/>
+                    <a:stretch>
+                      <a:fillRect/>
+                    </a:stretch>
+                  </pic:blipFill>
+                  <pic:spPr>
+                    <a:xfrm>
+                      <a:off x="0" y="0"/>
+                      <a:ext cx="2219635" cy="638264"/>
+                    </a:xfrm>
+                    <a:prstGeom prst="rect">
+                      <a:avLst/>
+                    </a:prstGeom>
+                  </pic:spPr>
+                </pic:pic>
+              </a:graphicData>
+            </a:graphic>
+          </wp:inline>
+        </w:drawing>
+      </w:r>
+    </w:p>
+    <w:p>
+      <w:pPr>
+        <w:spacing w:line="360" w:lineRule="auto"/>
+        <w:jc w:val="center"/>
+        <w:rPr>
+          <w:rFonts w:ascii="Times New Roman" w:hAnsi="Times New Roman" w:cs="Times New Roman"/>
+          <w:sz w:val="24"/>
+          <w:szCs w:val="24"/>
+        </w:rPr>
+      </w:pPr>
+      <w:r>
+        <w:rPr>
+          <w:rFonts w:ascii="Times New Roman" w:hAnsi="Times New Roman" w:cs="Times New Roman"/>
+          <w:sz w:val="24"/>
+          <w:szCs w:val="24"/>
+        </w:rPr>
+        <w:drawing>
+          <wp:inline distT="0" distB="0" distL="0" distR="0" wp14:anchorId="70EEB62E" wp14:editId="10CFF654">
+            <wp:extent cx="1295581" cy="219106"/>
+            <wp:effectExtent l="0" t="0" r="0" b="9525"/>
+            <wp:docPr id="59" name="Imagem 59"/>
+            <wp:cNvGraphicFramePr>
+              <a:graphicFrameLocks xmlns:a="http://schemas.openxmlformats.org/drawingml/2006/main" noChangeAspect="1"/>
+            </wp:cNvGraphicFramePr>
+            <a:graphic xmlns:a="http://schemas.openxmlformats.org/drawingml/2006/main">
+              <a:graphicData uri="http://schemas.openxmlformats.org/drawingml/2006/picture">
+                <pic:pic xmlns:pic="http://schemas.openxmlformats.org/drawingml/2006/picture">
+                  <pic:nvPicPr>
+                    <pic:cNvPr id="1" name=""/>
+                    <pic:cNvPicPr/>
+                  </pic:nvPicPr>
+                  <pic:blipFill>
+                    <a:blip r:embed="rId69"/>
+                    <a:stretch>
+                      <a:fillRect/>
+                    </a:stretch>
+                  </pic:blipFill>
+                  <pic:spPr>
+                    <a:xfrm>
+                      <a:off x="0" y="0"/>
+                      <a:ext cx="1295581" cy="219106"/>
+                    </a:xfrm>
+                    <a:prstGeom prst="rect">
+                      <a:avLst/>
+                    </a:prstGeom>
+                  </pic:spPr>
+                </pic:pic>
+              </a:graphicData>
+            </a:graphic>
+          </wp:inline>
+        </w:drawing>
+      </w:r>
+    </w:p>
+    <w:p>
+      <w:pPr>
+        <w:pStyle w:val="PargrafodaLista"/>
+        <w:numPr>
+          <w:ilvl w:val="2"/>
+          <w:numId w:val="2"/>
+        </w:numPr>
+        <w:spacing w:line="360" w:lineRule="auto"/>
+        <w:jc w:val="both"/>
+        <w:rPr>
+          <w:rFonts w:ascii="Times New Roman" w:hAnsi="Times New Roman" w:cs="Times New Roman"/>
+          <w:sz w:val="24"/>
+          <w:szCs w:val="24"/>
+        </w:rPr>
+      </w:pPr>
+      <w:r>
+        <w:rPr>
+          <w:rFonts w:ascii="Times New Roman" w:hAnsi="Times New Roman" w:cs="Times New Roman"/>
+          <w:sz w:val="24"/>
+          <w:szCs w:val="24"/>
+        </w:rPr>
+        <w:t xml:space="preserve">Utilizamos o timedelta no nosso exemplo para que desse a diferença, mas no dia a dia essa informação do momento_cadastro viria de um banco de dados. </w:t>
+      </w:r>
     </w:p>
     <w:sectPr>
       <w:pgSz w:w="11906" w:h="16838"/>

</xml_diff>

<commit_message>
coloquei como está o código até agora
</commit_message>
<xml_diff>
--- a/Python/Validação de Dados no Padrão Nacional/Anotações/Validação de Dados no Padrão Nacional.docx
+++ b/Python/Validação de Dados no Padrão Nacional/Anotações/Validação de Dados no Padrão Nacional.docx
@@ -5504,6 +5504,99 @@
         </w:rPr>
         <w:t xml:space="preserve"> da maneira que você quiser para o cliente final.</w:t>
       </w:r>
+    </w:p>
+    <w:p>
+      <w:pPr>
+        <w:pStyle w:val="PargrafodaLista"/>
+        <w:numPr>
+          <w:ilvl w:val="2"/>
+          <w:numId w:val="2"/>
+        </w:numPr>
+        <w:spacing w:line="360" w:lineRule="auto"/>
+        <w:jc w:val="both"/>
+        <w:rPr>
+          <w:rFonts w:ascii="Times New Roman" w:hAnsi="Times New Roman" w:cs="Times New Roman"/>
+          <w:sz w:val="24"/>
+          <w:szCs w:val="24"/>
+        </w:rPr>
+      </w:pPr>
+      <w:r>
+        <w:rPr>
+          <w:rFonts w:ascii="Times New Roman" w:hAnsi="Times New Roman" w:cs="Times New Roman"/>
+          <w:sz w:val="24"/>
+          <w:szCs w:val="24"/>
+        </w:rPr>
+        <w:t>Iniciamos a classe fazendo a validação, formatação, exibição e convertendo o cep para str:</w:t>
+      </w:r>
+    </w:p>
+    <w:p>
+      <w:pPr>
+        <w:spacing w:line="360" w:lineRule="auto"/>
+        <w:jc w:val="center"/>
+        <w:rPr>
+          <w:rFonts w:ascii="Times New Roman" w:hAnsi="Times New Roman" w:cs="Times New Roman"/>
+          <w:sz w:val="24"/>
+          <w:szCs w:val="24"/>
+        </w:rPr>
+      </w:pPr>
+      <w:r>
+        <w:rPr>
+          <w:rFonts w:ascii="Times New Roman" w:hAnsi="Times New Roman" w:cs="Times New Roman"/>
+          <w:sz w:val="24"/>
+          <w:szCs w:val="24"/>
+        </w:rPr>
+        <w:drawing>
+          <wp:inline distT="0" distB="0" distL="0" distR="0" wp14:anchorId="5F3F45F0" wp14:editId="196AFC67">
+            <wp:extent cx="3591426" cy="3953427"/>
+            <wp:effectExtent l="0" t="0" r="9525" b="9525"/>
+            <wp:docPr id="60" name="Imagem 60"/>
+            <wp:cNvGraphicFramePr>
+              <a:graphicFrameLocks xmlns:a="http://schemas.openxmlformats.org/drawingml/2006/main" noChangeAspect="1"/>
+            </wp:cNvGraphicFramePr>
+            <a:graphic xmlns:a="http://schemas.openxmlformats.org/drawingml/2006/main">
+              <a:graphicData uri="http://schemas.openxmlformats.org/drawingml/2006/picture">
+                <pic:pic xmlns:pic="http://schemas.openxmlformats.org/drawingml/2006/picture">
+                  <pic:nvPicPr>
+                    <pic:cNvPr id="1" name=""/>
+                    <pic:cNvPicPr/>
+                  </pic:nvPicPr>
+                  <pic:blipFill>
+                    <a:blip r:embed="rId72"/>
+                    <a:stretch>
+                      <a:fillRect/>
+                    </a:stretch>
+                  </pic:blipFill>
+                  <pic:spPr>
+                    <a:xfrm>
+                      <a:off x="0" y="0"/>
+                      <a:ext cx="3591426" cy="3953427"/>
+                    </a:xfrm>
+                    <a:prstGeom prst="rect">
+                      <a:avLst/>
+                    </a:prstGeom>
+                  </pic:spPr>
+                </pic:pic>
+              </a:graphicData>
+            </a:graphic>
+          </wp:inline>
+        </w:drawing>
+      </w:r>
+    </w:p>
+    <w:p>
+      <w:pPr>
+        <w:pStyle w:val="PargrafodaLista"/>
+        <w:numPr>
+          <w:ilvl w:val="2"/>
+          <w:numId w:val="2"/>
+        </w:numPr>
+        <w:spacing w:line="360" w:lineRule="auto"/>
+        <w:jc w:val="both"/>
+        <w:rPr>
+          <w:rFonts w:ascii="Times New Roman" w:hAnsi="Times New Roman" w:cs="Times New Roman"/>
+          <w:sz w:val="24"/>
+          <w:szCs w:val="24"/>
+        </w:rPr>
+      </w:pPr>
     </w:p>
     <w:sectPr>
       <w:pgSz w:w="11906" w:h="16838"/>

</xml_diff>

<commit_message>
Acessando APIs com Python
Aprendemos a utilizar a biblioteca requests para acessar a API, fazer requisições etc
</commit_message>
<xml_diff>
--- a/Python/Validação de Dados no Padrão Nacional/Anotações/Validação de Dados no Padrão Nacional.docx
+++ b/Python/Validação de Dados no Padrão Nacional/Anotações/Validação de Dados no Padrão Nacional.docx
@@ -5586,6 +5586,49 @@
       <w:pPr>
         <w:pStyle w:val="PargrafodaLista"/>
         <w:numPr>
+          <w:ilvl w:val="1"/>
+          <w:numId w:val="2"/>
+        </w:numPr>
+        <w:spacing w:line="360" w:lineRule="auto"/>
+        <w:jc w:val="both"/>
+        <w:rPr>
+          <w:rFonts w:ascii="Times New Roman" w:hAnsi="Times New Roman" w:cs="Times New Roman"/>
+          <w:sz w:val="24"/>
+          <w:szCs w:val="24"/>
+        </w:rPr>
+      </w:pPr>
+      <w:r>
+        <w:rPr>
+          <w:rFonts w:ascii="Times New Roman" w:hAnsi="Times New Roman" w:cs="Times New Roman"/>
+          <w:sz w:val="24"/>
+          <w:szCs w:val="24"/>
+        </w:rPr>
+        <w:t xml:space="preserve"> Podemos utilizar diversos sites como APIs, basta pesquisar API CEP e o primeiro link já pode ser usado: </w:t>
+      </w:r>
+      <w:hyperlink r:id="rId73" w:history="1">
+        <w:r>
+          <w:rPr>
+            <w:rStyle w:val="Hyperlink"/>
+            <w:rFonts w:ascii="Times New Roman" w:hAnsi="Times New Roman" w:cs="Times New Roman"/>
+            <w:sz w:val="24"/>
+            <w:szCs w:val="24"/>
+          </w:rPr>
+          <w:t>https://viacep.com.br</w:t>
+        </w:r>
+      </w:hyperlink>
+      <w:r>
+        <w:rPr>
+          <w:rFonts w:ascii="Times New Roman" w:hAnsi="Times New Roman" w:cs="Times New Roman"/>
+          <w:sz w:val="24"/>
+          <w:szCs w:val="24"/>
+        </w:rPr>
+        <w:t>.</w:t>
+      </w:r>
+    </w:p>
+    <w:p>
+      <w:pPr>
+        <w:pStyle w:val="PargrafodaLista"/>
+        <w:numPr>
           <w:ilvl w:val="2"/>
           <w:numId w:val="2"/>
         </w:numPr>
@@ -5597,6 +5640,933 @@
           <w:szCs w:val="24"/>
         </w:rPr>
       </w:pPr>
+      <w:r>
+        <w:rPr>
+          <w:rFonts w:ascii="Times New Roman" w:hAnsi="Times New Roman" w:cs="Times New Roman"/>
+          <w:sz w:val="24"/>
+          <w:szCs w:val="24"/>
+        </w:rPr>
+        <w:t>Todas as informações de como utilizar estão no link.</w:t>
+      </w:r>
+    </w:p>
+    <w:p>
+      <w:pPr>
+        <w:pStyle w:val="PargrafodaLista"/>
+        <w:numPr>
+          <w:ilvl w:val="2"/>
+          <w:numId w:val="2"/>
+        </w:numPr>
+        <w:spacing w:line="360" w:lineRule="auto"/>
+        <w:jc w:val="both"/>
+        <w:rPr>
+          <w:rFonts w:ascii="Times New Roman" w:hAnsi="Times New Roman" w:cs="Times New Roman"/>
+          <w:sz w:val="24"/>
+          <w:szCs w:val="24"/>
+        </w:rPr>
+      </w:pPr>
+      <w:r>
+        <w:rPr>
+          <w:rFonts w:ascii="Times New Roman" w:hAnsi="Times New Roman" w:cs="Times New Roman"/>
+          <w:sz w:val="24"/>
+          <w:szCs w:val="24"/>
+        </w:rPr>
+        <w:t xml:space="preserve">Para utilizar uma API, precisamos importar uma biblioteca chamada request no python: </w:t>
+      </w:r>
+      <w:hyperlink r:id="rId74" w:history="1">
+        <w:r>
+          <w:rPr>
+            <w:rStyle w:val="Hyperlink"/>
+            <w:rFonts w:ascii="Times New Roman" w:hAnsi="Times New Roman" w:cs="Times New Roman"/>
+            <w:sz w:val="24"/>
+            <w:szCs w:val="24"/>
+          </w:rPr>
+          <w:t>https://docs.python-requests.org/en/latest/</w:t>
+        </w:r>
+      </w:hyperlink>
+      <w:r>
+        <w:rPr>
+          <w:rFonts w:ascii="Times New Roman" w:hAnsi="Times New Roman" w:cs="Times New Roman"/>
+          <w:sz w:val="24"/>
+          <w:szCs w:val="24"/>
+        </w:rPr>
+        <w:t>.</w:t>
+      </w:r>
+    </w:p>
+    <w:p>
+      <w:pPr>
+        <w:pStyle w:val="PargrafodaLista"/>
+        <w:numPr>
+          <w:ilvl w:val="2"/>
+          <w:numId w:val="2"/>
+        </w:numPr>
+        <w:spacing w:line="360" w:lineRule="auto"/>
+        <w:jc w:val="both"/>
+        <w:rPr>
+          <w:rFonts w:ascii="Times New Roman" w:hAnsi="Times New Roman" w:cs="Times New Roman"/>
+          <w:sz w:val="24"/>
+          <w:szCs w:val="24"/>
+        </w:rPr>
+      </w:pPr>
+      <w:r>
+        <w:rPr>
+          <w:rFonts w:ascii="Times New Roman" w:hAnsi="Times New Roman" w:cs="Times New Roman"/>
+          <w:sz w:val="24"/>
+          <w:szCs w:val="24"/>
+        </w:rPr>
+        <w:t>Nesse site podemos ver todos os verbos que podemos utilizar, como cada um funciona e como utilizá-los.</w:t>
+      </w:r>
+    </w:p>
+    <w:p>
+      <w:pPr>
+        <w:pStyle w:val="PargrafodaLista"/>
+        <w:numPr>
+          <w:ilvl w:val="2"/>
+          <w:numId w:val="2"/>
+        </w:numPr>
+        <w:spacing w:line="360" w:lineRule="auto"/>
+        <w:jc w:val="both"/>
+        <w:rPr>
+          <w:rFonts w:ascii="Times New Roman" w:hAnsi="Times New Roman" w:cs="Times New Roman"/>
+          <w:sz w:val="24"/>
+          <w:szCs w:val="24"/>
+        </w:rPr>
+      </w:pPr>
+      <w:r>
+        <w:rPr>
+          <w:rFonts w:ascii="Times New Roman" w:hAnsi="Times New Roman" w:cs="Times New Roman"/>
+          <w:sz w:val="24"/>
+          <w:szCs w:val="24"/>
+        </w:rPr>
+        <w:lastRenderedPageBreak/>
+        <w:t>Essa biblioteca pode vir no python ou pode precisar ser instalada, de qualquer forma é de fácil utilização.</w:t>
+      </w:r>
+    </w:p>
+    <w:p>
+      <w:pPr>
+        <w:pStyle w:val="PargrafodaLista"/>
+        <w:numPr>
+          <w:ilvl w:val="2"/>
+          <w:numId w:val="2"/>
+        </w:numPr>
+        <w:spacing w:line="360" w:lineRule="auto"/>
+        <w:jc w:val="both"/>
+        <w:rPr>
+          <w:rFonts w:ascii="Times New Roman" w:hAnsi="Times New Roman" w:cs="Times New Roman"/>
+          <w:sz w:val="24"/>
+          <w:szCs w:val="24"/>
+        </w:rPr>
+      </w:pPr>
+      <w:r>
+        <w:rPr>
+          <w:rFonts w:ascii="Times New Roman" w:hAnsi="Times New Roman" w:cs="Times New Roman"/>
+          <w:sz w:val="24"/>
+          <w:szCs w:val="24"/>
+        </w:rPr>
+        <w:t xml:space="preserve">Precisamos importar ela e, a partir disso, podemos começar a utilizar seus métodos e argumentos, tais como o </w:t>
+      </w:r>
+      <w:r>
+        <w:rPr>
+          <w:rFonts w:ascii="Times New Roman" w:hAnsi="Times New Roman" w:cs="Times New Roman"/>
+          <w:i/>
+          <w:iCs/>
+          <w:sz w:val="24"/>
+          <w:szCs w:val="24"/>
+        </w:rPr>
+        <w:t>get</w:t>
+      </w:r>
+      <w:r>
+        <w:rPr>
+          <w:rFonts w:ascii="Times New Roman" w:hAnsi="Times New Roman" w:cs="Times New Roman"/>
+          <w:sz w:val="24"/>
+          <w:szCs w:val="24"/>
+        </w:rPr>
+        <w:t>, responsável por requerir informação de uma API</w:t>
+      </w:r>
+      <w:r>
+        <w:rPr>
+          <w:rFonts w:ascii="Times New Roman" w:hAnsi="Times New Roman" w:cs="Times New Roman"/>
+          <w:sz w:val="24"/>
+          <w:szCs w:val="24"/>
+        </w:rPr>
+        <w:t>:</w:t>
+      </w:r>
+    </w:p>
+    <w:p>
+      <w:pPr>
+        <w:spacing w:line="360" w:lineRule="auto"/>
+        <w:jc w:val="center"/>
+        <w:rPr>
+          <w:rFonts w:ascii="Times New Roman" w:hAnsi="Times New Roman" w:cs="Times New Roman"/>
+          <w:sz w:val="24"/>
+          <w:szCs w:val="24"/>
+        </w:rPr>
+      </w:pPr>
+      <w:r>
+        <w:rPr>
+          <w:rFonts w:ascii="Times New Roman" w:hAnsi="Times New Roman" w:cs="Times New Roman"/>
+          <w:sz w:val="24"/>
+          <w:szCs w:val="24"/>
+        </w:rPr>
+        <w:drawing>
+          <wp:inline distT="0" distB="0" distL="0" distR="0" wp14:anchorId="1AB9DA0A" wp14:editId="66EE6A6D">
+            <wp:extent cx="4582164" cy="628738"/>
+            <wp:effectExtent l="0" t="0" r="0" b="0"/>
+            <wp:docPr id="63" name="Imagem 63"/>
+            <wp:cNvGraphicFramePr>
+              <a:graphicFrameLocks xmlns:a="http://schemas.openxmlformats.org/drawingml/2006/main" noChangeAspect="1"/>
+            </wp:cNvGraphicFramePr>
+            <a:graphic xmlns:a="http://schemas.openxmlformats.org/drawingml/2006/main">
+              <a:graphicData uri="http://schemas.openxmlformats.org/drawingml/2006/picture">
+                <pic:pic xmlns:pic="http://schemas.openxmlformats.org/drawingml/2006/picture">
+                  <pic:nvPicPr>
+                    <pic:cNvPr id="1" name=""/>
+                    <pic:cNvPicPr/>
+                  </pic:nvPicPr>
+                  <pic:blipFill>
+                    <a:blip r:embed="rId75"/>
+                    <a:stretch>
+                      <a:fillRect/>
+                    </a:stretch>
+                  </pic:blipFill>
+                  <pic:spPr>
+                    <a:xfrm>
+                      <a:off x="0" y="0"/>
+                      <a:ext cx="4582164" cy="628738"/>
+                    </a:xfrm>
+                    <a:prstGeom prst="rect">
+                      <a:avLst/>
+                    </a:prstGeom>
+                  </pic:spPr>
+                </pic:pic>
+              </a:graphicData>
+            </a:graphic>
+          </wp:inline>
+        </w:drawing>
+      </w:r>
+    </w:p>
+    <w:p>
+      <w:pPr>
+        <w:spacing w:line="360" w:lineRule="auto"/>
+        <w:jc w:val="center"/>
+        <w:rPr>
+          <w:rFonts w:ascii="Times New Roman" w:hAnsi="Times New Roman" w:cs="Times New Roman"/>
+          <w:sz w:val="24"/>
+          <w:szCs w:val="24"/>
+        </w:rPr>
+      </w:pPr>
+      <w:r>
+        <w:rPr>
+          <w:rFonts w:ascii="Times New Roman" w:hAnsi="Times New Roman" w:cs="Times New Roman"/>
+          <w:sz w:val="24"/>
+          <w:szCs w:val="24"/>
+        </w:rPr>
+        <w:drawing>
+          <wp:inline distT="0" distB="0" distL="0" distR="0" wp14:anchorId="25E7C1CC" wp14:editId="4702716C">
+            <wp:extent cx="1333686" cy="228632"/>
+            <wp:effectExtent l="0" t="0" r="0" b="0"/>
+            <wp:docPr id="62" name="Imagem 62"/>
+            <wp:cNvGraphicFramePr>
+              <a:graphicFrameLocks xmlns:a="http://schemas.openxmlformats.org/drawingml/2006/main" noChangeAspect="1"/>
+            </wp:cNvGraphicFramePr>
+            <a:graphic xmlns:a="http://schemas.openxmlformats.org/drawingml/2006/main">
+              <a:graphicData uri="http://schemas.openxmlformats.org/drawingml/2006/picture">
+                <pic:pic xmlns:pic="http://schemas.openxmlformats.org/drawingml/2006/picture">
+                  <pic:nvPicPr>
+                    <pic:cNvPr id="1" name=""/>
+                    <pic:cNvPicPr/>
+                  </pic:nvPicPr>
+                  <pic:blipFill>
+                    <a:blip r:embed="rId76"/>
+                    <a:stretch>
+                      <a:fillRect/>
+                    </a:stretch>
+                  </pic:blipFill>
+                  <pic:spPr>
+                    <a:xfrm>
+                      <a:off x="0" y="0"/>
+                      <a:ext cx="1333686" cy="228632"/>
+                    </a:xfrm>
+                    <a:prstGeom prst="rect">
+                      <a:avLst/>
+                    </a:prstGeom>
+                  </pic:spPr>
+                </pic:pic>
+              </a:graphicData>
+            </a:graphic>
+          </wp:inline>
+        </w:drawing>
+      </w:r>
+    </w:p>
+    <w:p>
+      <w:pPr>
+        <w:pStyle w:val="PargrafodaLista"/>
+        <w:numPr>
+          <w:ilvl w:val="2"/>
+          <w:numId w:val="2"/>
+        </w:numPr>
+        <w:spacing w:line="360" w:lineRule="auto"/>
+        <w:jc w:val="both"/>
+        <w:rPr>
+          <w:rFonts w:ascii="Times New Roman" w:hAnsi="Times New Roman" w:cs="Times New Roman"/>
+          <w:sz w:val="24"/>
+          <w:szCs w:val="24"/>
+        </w:rPr>
+      </w:pPr>
+      <w:r>
+        <w:rPr>
+          <w:rFonts w:ascii="Times New Roman" w:hAnsi="Times New Roman" w:cs="Times New Roman"/>
+          <w:sz w:val="24"/>
+          <w:szCs w:val="24"/>
+        </w:rPr>
+        <w:t>Essa resposta é o status que indica se a resposta foi boa, lenta ou se o servidor está off.</w:t>
+      </w:r>
+      <w:r>
+        <w:rPr>
+          <w:rFonts w:ascii="Times New Roman" w:hAnsi="Times New Roman" w:cs="Times New Roman"/>
+          <w:sz w:val="24"/>
+          <w:szCs w:val="24"/>
+        </w:rPr>
+        <w:t xml:space="preserve"> Resposta 200 quer dizer que nossa requisição foi e voltou sem nenhum problema.</w:t>
+      </w:r>
+    </w:p>
+    <w:p>
+      <w:pPr>
+        <w:pStyle w:val="PargrafodaLista"/>
+        <w:numPr>
+          <w:ilvl w:val="2"/>
+          <w:numId w:val="2"/>
+        </w:numPr>
+        <w:spacing w:line="360" w:lineRule="auto"/>
+        <w:jc w:val="both"/>
+        <w:rPr>
+          <w:rFonts w:ascii="Times New Roman" w:hAnsi="Times New Roman" w:cs="Times New Roman"/>
+          <w:sz w:val="24"/>
+          <w:szCs w:val="24"/>
+        </w:rPr>
+      </w:pPr>
+      <w:r>
+        <w:rPr>
+          <w:rFonts w:ascii="Times New Roman" w:hAnsi="Times New Roman" w:cs="Times New Roman"/>
+          <w:sz w:val="24"/>
+          <w:szCs w:val="24"/>
+        </w:rPr>
+        <w:t xml:space="preserve">O final da extensão do link </w:t>
+      </w:r>
+      <w:r>
+        <w:rPr>
+          <w:rFonts w:ascii="Times New Roman" w:hAnsi="Times New Roman" w:cs="Times New Roman"/>
+          <w:i/>
+          <w:iCs/>
+          <w:sz w:val="24"/>
+          <w:szCs w:val="24"/>
+        </w:rPr>
+        <w:t>json</w:t>
+      </w:r>
+      <w:r>
+        <w:rPr>
+          <w:rFonts w:ascii="Times New Roman" w:hAnsi="Times New Roman" w:cs="Times New Roman"/>
+          <w:sz w:val="24"/>
+          <w:szCs w:val="24"/>
+        </w:rPr>
+        <w:t xml:space="preserve"> é o tipo de resposta que queremos receber, como queremos que ela seja exibida. No link do site da API eles explicam melhor quais outras podemos usar e como usar.</w:t>
+      </w:r>
+    </w:p>
+    <w:p>
+      <w:pPr>
+        <w:pStyle w:val="PargrafodaLista"/>
+        <w:numPr>
+          <w:ilvl w:val="2"/>
+          <w:numId w:val="2"/>
+        </w:numPr>
+        <w:spacing w:line="360" w:lineRule="auto"/>
+        <w:jc w:val="both"/>
+        <w:rPr>
+          <w:rFonts w:ascii="Times New Roman" w:hAnsi="Times New Roman" w:cs="Times New Roman"/>
+          <w:sz w:val="24"/>
+          <w:szCs w:val="24"/>
+        </w:rPr>
+      </w:pPr>
+      <w:r>
+        <w:rPr>
+          <w:rFonts w:ascii="Times New Roman" w:hAnsi="Times New Roman" w:cs="Times New Roman"/>
+          <w:sz w:val="24"/>
+          <w:szCs w:val="24"/>
+        </w:rPr>
+        <w:t>Passando o argumento .text para nossa requisição, recebemos como resposta toda a informação do CEP que foi passado para nossa API</w:t>
+      </w:r>
+      <w:r>
+        <w:rPr>
+          <w:rFonts w:ascii="Times New Roman" w:hAnsi="Times New Roman" w:cs="Times New Roman"/>
+          <w:sz w:val="24"/>
+          <w:szCs w:val="24"/>
+        </w:rPr>
+        <w:t>, informação completa sobre ele</w:t>
+      </w:r>
+      <w:r>
+        <w:rPr>
+          <w:rFonts w:ascii="Times New Roman" w:hAnsi="Times New Roman" w:cs="Times New Roman"/>
+          <w:sz w:val="24"/>
+          <w:szCs w:val="24"/>
+        </w:rPr>
+        <w:t>:</w:t>
+      </w:r>
+    </w:p>
+    <w:p>
+      <w:pPr>
+        <w:spacing w:line="360" w:lineRule="auto"/>
+        <w:jc w:val="center"/>
+        <w:rPr>
+          <w:rFonts w:ascii="Times New Roman" w:hAnsi="Times New Roman" w:cs="Times New Roman"/>
+          <w:sz w:val="24"/>
+          <w:szCs w:val="24"/>
+        </w:rPr>
+      </w:pPr>
+      <w:r>
+        <w:rPr>
+          <w:rFonts w:ascii="Times New Roman" w:hAnsi="Times New Roman" w:cs="Times New Roman"/>
+          <w:sz w:val="24"/>
+          <w:szCs w:val="24"/>
+        </w:rPr>
+        <w:drawing>
+          <wp:inline distT="0" distB="0" distL="0" distR="0" wp14:anchorId="24068985" wp14:editId="29D676C1">
+            <wp:extent cx="4639322" cy="438211"/>
+            <wp:effectExtent l="0" t="0" r="8890" b="0"/>
+            <wp:docPr id="64" name="Imagem 64"/>
+            <wp:cNvGraphicFramePr>
+              <a:graphicFrameLocks xmlns:a="http://schemas.openxmlformats.org/drawingml/2006/main" noChangeAspect="1"/>
+            </wp:cNvGraphicFramePr>
+            <a:graphic xmlns:a="http://schemas.openxmlformats.org/drawingml/2006/main">
+              <a:graphicData uri="http://schemas.openxmlformats.org/drawingml/2006/picture">
+                <pic:pic xmlns:pic="http://schemas.openxmlformats.org/drawingml/2006/picture">
+                  <pic:nvPicPr>
+                    <pic:cNvPr id="1" name=""/>
+                    <pic:cNvPicPr/>
+                  </pic:nvPicPr>
+                  <pic:blipFill>
+                    <a:blip r:embed="rId77"/>
+                    <a:stretch>
+                      <a:fillRect/>
+                    </a:stretch>
+                  </pic:blipFill>
+                  <pic:spPr>
+                    <a:xfrm>
+                      <a:off x="0" y="0"/>
+                      <a:ext cx="4639322" cy="438211"/>
+                    </a:xfrm>
+                    <a:prstGeom prst="rect">
+                      <a:avLst/>
+                    </a:prstGeom>
+                  </pic:spPr>
+                </pic:pic>
+              </a:graphicData>
+            </a:graphic>
+          </wp:inline>
+        </w:drawing>
+      </w:r>
+    </w:p>
+    <w:p>
+      <w:pPr>
+        <w:spacing w:line="360" w:lineRule="auto"/>
+        <w:jc w:val="center"/>
+        <w:rPr>
+          <w:rFonts w:ascii="Times New Roman" w:hAnsi="Times New Roman" w:cs="Times New Roman"/>
+          <w:sz w:val="24"/>
+          <w:szCs w:val="24"/>
+        </w:rPr>
+      </w:pPr>
+      <w:r>
+        <w:rPr>
+          <w:rFonts w:ascii="Times New Roman" w:hAnsi="Times New Roman" w:cs="Times New Roman"/>
+          <w:sz w:val="24"/>
+          <w:szCs w:val="24"/>
+        </w:rPr>
+        <w:drawing>
+          <wp:inline distT="0" distB="0" distL="0" distR="0" wp14:anchorId="1DE9C993" wp14:editId="2CE6D05D">
+            <wp:extent cx="2419688" cy="2524477"/>
+            <wp:effectExtent l="0" t="0" r="0" b="0"/>
+            <wp:docPr id="65" name="Imagem 65"/>
+            <wp:cNvGraphicFramePr>
+              <a:graphicFrameLocks xmlns:a="http://schemas.openxmlformats.org/drawingml/2006/main" noChangeAspect="1"/>
+            </wp:cNvGraphicFramePr>
+            <a:graphic xmlns:a="http://schemas.openxmlformats.org/drawingml/2006/main">
+              <a:graphicData uri="http://schemas.openxmlformats.org/drawingml/2006/picture">
+                <pic:pic xmlns:pic="http://schemas.openxmlformats.org/drawingml/2006/picture">
+                  <pic:nvPicPr>
+                    <pic:cNvPr id="1" name=""/>
+                    <pic:cNvPicPr/>
+                  </pic:nvPicPr>
+                  <pic:blipFill>
+                    <a:blip r:embed="rId78"/>
+                    <a:stretch>
+                      <a:fillRect/>
+                    </a:stretch>
+                  </pic:blipFill>
+                  <pic:spPr>
+                    <a:xfrm>
+                      <a:off x="0" y="0"/>
+                      <a:ext cx="2419688" cy="2524477"/>
+                    </a:xfrm>
+                    <a:prstGeom prst="rect">
+                      <a:avLst/>
+                    </a:prstGeom>
+                  </pic:spPr>
+                </pic:pic>
+              </a:graphicData>
+            </a:graphic>
+          </wp:inline>
+        </w:drawing>
+      </w:r>
+    </w:p>
+    <w:p>
+      <w:pPr>
+        <w:pStyle w:val="PargrafodaLista"/>
+        <w:numPr>
+          <w:ilvl w:val="2"/>
+          <w:numId w:val="2"/>
+        </w:numPr>
+        <w:spacing w:line="360" w:lineRule="auto"/>
+        <w:jc w:val="both"/>
+        <w:rPr>
+          <w:rFonts w:ascii="Times New Roman" w:hAnsi="Times New Roman" w:cs="Times New Roman"/>
+          <w:sz w:val="24"/>
+          <w:szCs w:val="24"/>
+        </w:rPr>
+      </w:pPr>
+      <w:r>
+        <w:rPr>
+          <w:rFonts w:ascii="Times New Roman" w:hAnsi="Times New Roman" w:cs="Times New Roman"/>
+          <w:sz w:val="24"/>
+          <w:szCs w:val="24"/>
+        </w:rPr>
+        <w:lastRenderedPageBreak/>
+        <w:t>Para alterar a url, fazendo a requisição a variar com o CEP passado, podemos simplesmente fazer uma atribuição formatada:</w:t>
+      </w:r>
+    </w:p>
+    <w:p>
+      <w:pPr>
+        <w:spacing w:line="360" w:lineRule="auto"/>
+        <w:jc w:val="center"/>
+        <w:rPr>
+          <w:rFonts w:ascii="Times New Roman" w:hAnsi="Times New Roman" w:cs="Times New Roman"/>
+          <w:sz w:val="24"/>
+          <w:szCs w:val="24"/>
+        </w:rPr>
+      </w:pPr>
+      <w:r>
+        <w:rPr>
+          <w:rFonts w:ascii="Times New Roman" w:hAnsi="Times New Roman" w:cs="Times New Roman"/>
+          <w:sz w:val="24"/>
+          <w:szCs w:val="24"/>
+        </w:rPr>
+        <w:drawing>
+          <wp:inline distT="0" distB="0" distL="0" distR="0" wp14:anchorId="0E0D65C6" wp14:editId="33060F35">
+            <wp:extent cx="4239217" cy="657317"/>
+            <wp:effectExtent l="0" t="0" r="0" b="9525"/>
+            <wp:docPr id="66" name="Imagem 66"/>
+            <wp:cNvGraphicFramePr>
+              <a:graphicFrameLocks xmlns:a="http://schemas.openxmlformats.org/drawingml/2006/main" noChangeAspect="1"/>
+            </wp:cNvGraphicFramePr>
+            <a:graphic xmlns:a="http://schemas.openxmlformats.org/drawingml/2006/main">
+              <a:graphicData uri="http://schemas.openxmlformats.org/drawingml/2006/picture">
+                <pic:pic xmlns:pic="http://schemas.openxmlformats.org/drawingml/2006/picture">
+                  <pic:nvPicPr>
+                    <pic:cNvPr id="1" name=""/>
+                    <pic:cNvPicPr/>
+                  </pic:nvPicPr>
+                  <pic:blipFill>
+                    <a:blip r:embed="rId79"/>
+                    <a:stretch>
+                      <a:fillRect/>
+                    </a:stretch>
+                  </pic:blipFill>
+                  <pic:spPr>
+                    <a:xfrm>
+                      <a:off x="0" y="0"/>
+                      <a:ext cx="4239217" cy="657317"/>
+                    </a:xfrm>
+                    <a:prstGeom prst="rect">
+                      <a:avLst/>
+                    </a:prstGeom>
+                  </pic:spPr>
+                </pic:pic>
+              </a:graphicData>
+            </a:graphic>
+          </wp:inline>
+        </w:drawing>
+      </w:r>
+    </w:p>
+    <w:p>
+      <w:pPr>
+        <w:spacing w:line="360" w:lineRule="auto"/>
+        <w:jc w:val="center"/>
+        <w:rPr>
+          <w:rFonts w:ascii="Times New Roman" w:hAnsi="Times New Roman" w:cs="Times New Roman"/>
+          <w:sz w:val="24"/>
+          <w:szCs w:val="24"/>
+        </w:rPr>
+      </w:pPr>
+      <w:r>
+        <w:rPr>
+          <w:rFonts w:ascii="Times New Roman" w:hAnsi="Times New Roman" w:cs="Times New Roman"/>
+          <w:sz w:val="24"/>
+          <w:szCs w:val="24"/>
+        </w:rPr>
+        <w:drawing>
+          <wp:inline distT="0" distB="0" distL="0" distR="0" wp14:anchorId="7C03554D" wp14:editId="26EC7478">
+            <wp:extent cx="2886478" cy="866896"/>
+            <wp:effectExtent l="0" t="0" r="9525" b="9525"/>
+            <wp:docPr id="67" name="Imagem 67"/>
+            <wp:cNvGraphicFramePr>
+              <a:graphicFrameLocks xmlns:a="http://schemas.openxmlformats.org/drawingml/2006/main" noChangeAspect="1"/>
+            </wp:cNvGraphicFramePr>
+            <a:graphic xmlns:a="http://schemas.openxmlformats.org/drawingml/2006/main">
+              <a:graphicData uri="http://schemas.openxmlformats.org/drawingml/2006/picture">
+                <pic:pic xmlns:pic="http://schemas.openxmlformats.org/drawingml/2006/picture">
+                  <pic:nvPicPr>
+                    <pic:cNvPr id="1" name=""/>
+                    <pic:cNvPicPr/>
+                  </pic:nvPicPr>
+                  <pic:blipFill>
+                    <a:blip r:embed="rId80"/>
+                    <a:stretch>
+                      <a:fillRect/>
+                    </a:stretch>
+                  </pic:blipFill>
+                  <pic:spPr>
+                    <a:xfrm>
+                      <a:off x="0" y="0"/>
+                      <a:ext cx="2886478" cy="866896"/>
+                    </a:xfrm>
+                    <a:prstGeom prst="rect">
+                      <a:avLst/>
+                    </a:prstGeom>
+                  </pic:spPr>
+                </pic:pic>
+              </a:graphicData>
+            </a:graphic>
+          </wp:inline>
+        </w:drawing>
+      </w:r>
+      <w:r>
+        <w:rPr>
+          <w:noProof/>
+        </w:rPr>
+        <w:t xml:space="preserve"> </w:t>
+      </w:r>
+      <w:r>
+        <w:rPr>
+          <w:rFonts w:ascii="Times New Roman" w:hAnsi="Times New Roman" w:cs="Times New Roman"/>
+          <w:sz w:val="24"/>
+          <w:szCs w:val="24"/>
+        </w:rPr>
+        <w:drawing>
+          <wp:inline distT="0" distB="0" distL="0" distR="0" wp14:anchorId="1F228979" wp14:editId="0B00AE1B">
+            <wp:extent cx="3086531" cy="285790"/>
+            <wp:effectExtent l="0" t="0" r="0" b="0"/>
+            <wp:docPr id="68" name="Imagem 68"/>
+            <wp:cNvGraphicFramePr>
+              <a:graphicFrameLocks xmlns:a="http://schemas.openxmlformats.org/drawingml/2006/main" noChangeAspect="1"/>
+            </wp:cNvGraphicFramePr>
+            <a:graphic xmlns:a="http://schemas.openxmlformats.org/drawingml/2006/main">
+              <a:graphicData uri="http://schemas.openxmlformats.org/drawingml/2006/picture">
+                <pic:pic xmlns:pic="http://schemas.openxmlformats.org/drawingml/2006/picture">
+                  <pic:nvPicPr>
+                    <pic:cNvPr id="1" name=""/>
+                    <pic:cNvPicPr/>
+                  </pic:nvPicPr>
+                  <pic:blipFill>
+                    <a:blip r:embed="rId81"/>
+                    <a:stretch>
+                      <a:fillRect/>
+                    </a:stretch>
+                  </pic:blipFill>
+                  <pic:spPr>
+                    <a:xfrm>
+                      <a:off x="0" y="0"/>
+                      <a:ext cx="3086531" cy="285790"/>
+                    </a:xfrm>
+                    <a:prstGeom prst="rect">
+                      <a:avLst/>
+                    </a:prstGeom>
+                  </pic:spPr>
+                </pic:pic>
+              </a:graphicData>
+            </a:graphic>
+          </wp:inline>
+        </w:drawing>
+      </w:r>
+    </w:p>
+    <w:p>
+      <w:pPr>
+        <w:pStyle w:val="PargrafodaLista"/>
+        <w:numPr>
+          <w:ilvl w:val="2"/>
+          <w:numId w:val="2"/>
+        </w:numPr>
+        <w:spacing w:line="360" w:lineRule="auto"/>
+        <w:jc w:val="both"/>
+        <w:rPr>
+          <w:rFonts w:ascii="Times New Roman" w:hAnsi="Times New Roman" w:cs="Times New Roman"/>
+          <w:sz w:val="24"/>
+          <w:szCs w:val="24"/>
+        </w:rPr>
+      </w:pPr>
+      <w:r>
+        <w:rPr>
+          <w:rFonts w:ascii="Times New Roman" w:hAnsi="Times New Roman" w:cs="Times New Roman"/>
+          <w:sz w:val="24"/>
+          <w:szCs w:val="24"/>
+        </w:rPr>
+        <w:t xml:space="preserve">Ao clicar nesse link recebido no console, somos redirecionados à uma página web </w:t>
+      </w:r>
+      <w:r>
+        <w:rPr>
+          <w:rFonts w:ascii="Times New Roman" w:hAnsi="Times New Roman" w:cs="Times New Roman"/>
+          <w:sz w:val="24"/>
+          <w:szCs w:val="24"/>
+        </w:rPr>
+        <w:t xml:space="preserve">no navegador </w:t>
+      </w:r>
+      <w:r>
+        <w:rPr>
+          <w:rFonts w:ascii="Times New Roman" w:hAnsi="Times New Roman" w:cs="Times New Roman"/>
+          <w:sz w:val="24"/>
+          <w:szCs w:val="24"/>
+        </w:rPr>
+        <w:t>com todas as informações do CEP passado</w:t>
+      </w:r>
+      <w:r>
+        <w:rPr>
+          <w:rFonts w:ascii="Times New Roman" w:hAnsi="Times New Roman" w:cs="Times New Roman"/>
+          <w:sz w:val="24"/>
+          <w:szCs w:val="24"/>
+        </w:rPr>
+        <w:t>:</w:t>
+      </w:r>
+    </w:p>
+    <w:p>
+      <w:pPr>
+        <w:spacing w:line="360" w:lineRule="auto"/>
+        <w:jc w:val="center"/>
+        <w:rPr>
+          <w:rFonts w:ascii="Times New Roman" w:hAnsi="Times New Roman" w:cs="Times New Roman"/>
+          <w:sz w:val="24"/>
+          <w:szCs w:val="24"/>
+        </w:rPr>
+      </w:pPr>
+      <w:r>
+        <w:rPr>
+          <w:rFonts w:ascii="Times New Roman" w:hAnsi="Times New Roman" w:cs="Times New Roman"/>
+          <w:sz w:val="24"/>
+          <w:szCs w:val="24"/>
+        </w:rPr>
+        <w:drawing>
+          <wp:inline distT="0" distB="0" distL="0" distR="0" wp14:anchorId="0F3D73DF" wp14:editId="4392DCF2">
+            <wp:extent cx="3620005" cy="2295845"/>
+            <wp:effectExtent l="0" t="0" r="0" b="9525"/>
+            <wp:docPr id="69" name="Imagem 69"/>
+            <wp:cNvGraphicFramePr>
+              <a:graphicFrameLocks xmlns:a="http://schemas.openxmlformats.org/drawingml/2006/main" noChangeAspect="1"/>
+            </wp:cNvGraphicFramePr>
+            <a:graphic xmlns:a="http://schemas.openxmlformats.org/drawingml/2006/main">
+              <a:graphicData uri="http://schemas.openxmlformats.org/drawingml/2006/picture">
+                <pic:pic xmlns:pic="http://schemas.openxmlformats.org/drawingml/2006/picture">
+                  <pic:nvPicPr>
+                    <pic:cNvPr id="1" name=""/>
+                    <pic:cNvPicPr/>
+                  </pic:nvPicPr>
+                  <pic:blipFill>
+                    <a:blip r:embed="rId82"/>
+                    <a:stretch>
+                      <a:fillRect/>
+                    </a:stretch>
+                  </pic:blipFill>
+                  <pic:spPr>
+                    <a:xfrm>
+                      <a:off x="0" y="0"/>
+                      <a:ext cx="3620005" cy="2295845"/>
+                    </a:xfrm>
+                    <a:prstGeom prst="rect">
+                      <a:avLst/>
+                    </a:prstGeom>
+                  </pic:spPr>
+                </pic:pic>
+              </a:graphicData>
+            </a:graphic>
+          </wp:inline>
+        </w:drawing>
+      </w:r>
+    </w:p>
+    <w:p>
+      <w:pPr>
+        <w:pStyle w:val="PargrafodaLista"/>
+        <w:numPr>
+          <w:ilvl w:val="1"/>
+          <w:numId w:val="2"/>
+        </w:numPr>
+        <w:spacing w:line="360" w:lineRule="auto"/>
+        <w:jc w:val="both"/>
+        <w:rPr>
+          <w:rFonts w:ascii="Times New Roman" w:hAnsi="Times New Roman" w:cs="Times New Roman"/>
+          <w:sz w:val="24"/>
+          <w:szCs w:val="24"/>
+        </w:rPr>
+      </w:pPr>
+      <w:r>
+        <w:rPr>
+          <w:rFonts w:ascii="Times New Roman" w:hAnsi="Times New Roman" w:cs="Times New Roman"/>
+          <w:sz w:val="24"/>
+          <w:szCs w:val="24"/>
+        </w:rPr>
+        <w:t xml:space="preserve"> Dir(objeto): quando printado exibe todos métodos que uma classe possui. Muito útil e utilizado quando não sabemos o que a classe que estamos utilizando faz exatamente</w:t>
+      </w:r>
+      <w:r>
+        <w:rPr>
+          <w:rFonts w:ascii="Times New Roman" w:hAnsi="Times New Roman" w:cs="Times New Roman"/>
+          <w:sz w:val="24"/>
+          <w:szCs w:val="24"/>
+        </w:rPr>
+        <w:t>:</w:t>
+      </w:r>
+    </w:p>
+    <w:p>
+      <w:pPr>
+        <w:spacing w:line="360" w:lineRule="auto"/>
+        <w:jc w:val="center"/>
+        <w:rPr>
+          <w:rFonts w:ascii="Times New Roman" w:hAnsi="Times New Roman" w:cs="Times New Roman"/>
+          <w:sz w:val="24"/>
+          <w:szCs w:val="24"/>
+        </w:rPr>
+      </w:pPr>
+      <w:r>
+        <w:rPr>
+          <w:rFonts w:ascii="Times New Roman" w:hAnsi="Times New Roman" w:cs="Times New Roman"/>
+          <w:sz w:val="24"/>
+          <w:szCs w:val="24"/>
+        </w:rPr>
+        <w:drawing>
+          <wp:inline distT="0" distB="0" distL="0" distR="0" wp14:anchorId="1B642C2B" wp14:editId="6CFF3C98">
+            <wp:extent cx="2848373" cy="1467055"/>
+            <wp:effectExtent l="0" t="0" r="9525" b="0"/>
+            <wp:docPr id="70" name="Imagem 70"/>
+            <wp:cNvGraphicFramePr>
+              <a:graphicFrameLocks xmlns:a="http://schemas.openxmlformats.org/drawingml/2006/main" noChangeAspect="1"/>
+            </wp:cNvGraphicFramePr>
+            <a:graphic xmlns:a="http://schemas.openxmlformats.org/drawingml/2006/main">
+              <a:graphicData uri="http://schemas.openxmlformats.org/drawingml/2006/picture">
+                <pic:pic xmlns:pic="http://schemas.openxmlformats.org/drawingml/2006/picture">
+                  <pic:nvPicPr>
+                    <pic:cNvPr id="1" name=""/>
+                    <pic:cNvPicPr/>
+                  </pic:nvPicPr>
+                  <pic:blipFill>
+                    <a:blip r:embed="rId83"/>
+                    <a:stretch>
+                      <a:fillRect/>
+                    </a:stretch>
+                  </pic:blipFill>
+                  <pic:spPr>
+                    <a:xfrm>
+                      <a:off x="0" y="0"/>
+                      <a:ext cx="2848373" cy="1467055"/>
+                    </a:xfrm>
+                    <a:prstGeom prst="rect">
+                      <a:avLst/>
+                    </a:prstGeom>
+                  </pic:spPr>
+                </pic:pic>
+              </a:graphicData>
+            </a:graphic>
+          </wp:inline>
+        </w:drawing>
+      </w:r>
+    </w:p>
+    <w:p>
+      <w:pPr>
+        <w:spacing w:line="360" w:lineRule="auto"/>
+        <w:jc w:val="center"/>
+        <w:rPr>
+          <w:rFonts w:ascii="Times New Roman" w:hAnsi="Times New Roman" w:cs="Times New Roman"/>
+          <w:sz w:val="24"/>
+          <w:szCs w:val="24"/>
+        </w:rPr>
+      </w:pPr>
+      <w:r>
+        <w:rPr>
+          <w:rFonts w:ascii="Times New Roman" w:hAnsi="Times New Roman" w:cs="Times New Roman"/>
+          <w:sz w:val="24"/>
+          <w:szCs w:val="24"/>
+        </w:rPr>
+        <w:drawing>
+          <wp:inline distT="0" distB="0" distL="0" distR="0" wp14:anchorId="46ED1829" wp14:editId="29ED832C">
+            <wp:extent cx="5400040" cy="278765"/>
+            <wp:effectExtent l="0" t="0" r="0" b="6985"/>
+            <wp:docPr id="71" name="Imagem 71"/>
+            <wp:cNvGraphicFramePr>
+              <a:graphicFrameLocks xmlns:a="http://schemas.openxmlformats.org/drawingml/2006/main" noChangeAspect="1"/>
+            </wp:cNvGraphicFramePr>
+            <a:graphic xmlns:a="http://schemas.openxmlformats.org/drawingml/2006/main">
+              <a:graphicData uri="http://schemas.openxmlformats.org/drawingml/2006/picture">
+                <pic:pic xmlns:pic="http://schemas.openxmlformats.org/drawingml/2006/picture">
+                  <pic:nvPicPr>
+                    <pic:cNvPr id="1" name=""/>
+                    <pic:cNvPicPr/>
+                  </pic:nvPicPr>
+                  <pic:blipFill>
+                    <a:blip r:embed="rId84"/>
+                    <a:stretch>
+                      <a:fillRect/>
+                    </a:stretch>
+                  </pic:blipFill>
+                  <pic:spPr>
+                    <a:xfrm>
+                      <a:off x="0" y="0"/>
+                      <a:ext cx="5400040" cy="278765"/>
+                    </a:xfrm>
+                    <a:prstGeom prst="rect">
+                      <a:avLst/>
+                    </a:prstGeom>
+                  </pic:spPr>
+                </pic:pic>
+              </a:graphicData>
+            </a:graphic>
+          </wp:inline>
+        </w:drawing>
+      </w:r>
+    </w:p>
+    <w:p>
+      <w:pPr>
+        <w:pStyle w:val="PargrafodaLista"/>
+        <w:numPr>
+          <w:ilvl w:val="2"/>
+          <w:numId w:val="2"/>
+        </w:numPr>
+        <w:spacing w:line="360" w:lineRule="auto"/>
+        <w:jc w:val="both"/>
+        <w:rPr>
+          <w:rFonts w:ascii="Times New Roman" w:hAnsi="Times New Roman" w:cs="Times New Roman"/>
+          <w:sz w:val="24"/>
+          <w:szCs w:val="24"/>
+        </w:rPr>
+      </w:pPr>
+      <w:r>
+        <w:rPr>
+          <w:rFonts w:ascii="Times New Roman" w:hAnsi="Times New Roman" w:cs="Times New Roman"/>
+          <w:sz w:val="24"/>
+          <w:szCs w:val="24"/>
+        </w:rPr>
+        <w:lastRenderedPageBreak/>
+        <w:t>Como podemos observar pela barra de rolagem, os métodos continuam por muito mais tempo.</w:t>
+      </w:r>
+      <w:r>
+        <w:rPr>
+          <w:rFonts w:ascii="Times New Roman" w:hAnsi="Times New Roman" w:cs="Times New Roman"/>
+          <w:sz w:val="24"/>
+          <w:szCs w:val="24"/>
+        </w:rPr>
+        <w:t xml:space="preserve"> Através desse dir podemos ir testando e utilizando cada um desses métodos.</w:t>
+      </w:r>
     </w:p>
     <w:sectPr>
       <w:pgSz w:w="11906" w:h="16838"/>

</xml_diff>

<commit_message>
Respostas API Via CEP
Aprendemos a pegar a resposta da API e converter em exibição
</commit_message>
<xml_diff>
--- a/Python/Validação de Dados no Padrão Nacional/Anotações/Validação de Dados no Padrão Nacional.docx
+++ b/Python/Validação de Dados no Padrão Nacional/Anotações/Validação de Dados no Padrão Nacional.docx
@@ -84,7 +84,25 @@
           <w:sz w:val="24"/>
           <w:szCs w:val="24"/>
         </w:rPr>
-        <w:t>Para verificar o tamanho de um iterável, ele precisa ser do tipo str. Int não reconhece/não tem len().</w:t>
+        <w:t xml:space="preserve">Para verificar o tamanho de um iterável, ele precisa ser do tipo str. Int não reconhece/não tem </w:t>
+      </w:r>
+      <w:proofErr w:type="gramStart"/>
+      <w:r>
+        <w:rPr>
+          <w:rFonts w:ascii="Times New Roman" w:hAnsi="Times New Roman" w:cs="Times New Roman"/>
+          <w:sz w:val="24"/>
+          <w:szCs w:val="24"/>
+        </w:rPr>
+        <w:t>len(</w:t>
+      </w:r>
+      <w:proofErr w:type="gramEnd"/>
+      <w:r>
+        <w:rPr>
+          <w:rFonts w:ascii="Times New Roman" w:hAnsi="Times New Roman" w:cs="Times New Roman"/>
+          <w:sz w:val="24"/>
+          <w:szCs w:val="24"/>
+        </w:rPr>
+        <w:t>).</w:t>
       </w:r>
     </w:p>
     <w:p>
@@ -509,7 +527,25 @@
           <w:sz w:val="24"/>
           <w:szCs w:val="24"/>
         </w:rPr>
-        <w:t>Para fazer a verificação, basta importar o método CPF da biblioteca validate-docbr após a instalação, instanciar o CPF e poderá printar a verificação, recebendo um True se for um CPF válido e False se não for:</w:t>
+        <w:t xml:space="preserve">Para fazer a verificação, basta importar o método CPF da biblioteca validate-docbr após a instalação, instanciar o CPF e poderá printar a verificação, recebendo um True se for um CPF válido </w:t>
+      </w:r>
+      <w:proofErr w:type="gramStart"/>
+      <w:r>
+        <w:rPr>
+          <w:rFonts w:ascii="Times New Roman" w:hAnsi="Times New Roman" w:cs="Times New Roman"/>
+          <w:sz w:val="24"/>
+          <w:szCs w:val="24"/>
+        </w:rPr>
+        <w:t>e False</w:t>
+      </w:r>
+      <w:proofErr w:type="gramEnd"/>
+      <w:r>
+        <w:rPr>
+          <w:rFonts w:ascii="Times New Roman" w:hAnsi="Times New Roman" w:cs="Times New Roman"/>
+          <w:sz w:val="24"/>
+          <w:szCs w:val="24"/>
+        </w:rPr>
+        <w:t xml:space="preserve"> se não for:</w:t>
       </w:r>
     </w:p>
     <w:p>
@@ -860,7 +896,25 @@
           <w:sz w:val="24"/>
           <w:szCs w:val="24"/>
         </w:rPr>
-        <w:t>já possuí esse método, sendo ele o .mask(</w:t>
+        <w:t xml:space="preserve">já possuí esse método, sendo ele </w:t>
+      </w:r>
+      <w:proofErr w:type="gramStart"/>
+      <w:r>
+        <w:rPr>
+          <w:rFonts w:ascii="Times New Roman" w:hAnsi="Times New Roman" w:cs="Times New Roman"/>
+          <w:sz w:val="24"/>
+          <w:szCs w:val="24"/>
+        </w:rPr>
+        <w:t>o .mask</w:t>
+      </w:r>
+      <w:proofErr w:type="gramEnd"/>
+      <w:r>
+        <w:rPr>
+          <w:rFonts w:ascii="Times New Roman" w:hAnsi="Times New Roman" w:cs="Times New Roman"/>
+          <w:sz w:val="24"/>
+          <w:szCs w:val="24"/>
+        </w:rPr>
+        <w:t>(</w:t>
       </w:r>
       <w:r>
         <w:rPr>
@@ -2699,7 +2753,25 @@
           <w:sz w:val="24"/>
           <w:szCs w:val="24"/>
         </w:rPr>
-        <w:t>Caso queiramos receber uma resposta mais enxuta, apenas com o padrão encontrado, sem nenhuma outra informação extra, podemos utilizar a função .group() da biblioteca:</w:t>
+        <w:t xml:space="preserve">Caso queiramos receber uma resposta mais enxuta, apenas com o padrão encontrado, sem nenhuma outra informação extra, podemos utilizar a </w:t>
+      </w:r>
+      <w:proofErr w:type="gramStart"/>
+      <w:r>
+        <w:rPr>
+          <w:rFonts w:ascii="Times New Roman" w:hAnsi="Times New Roman" w:cs="Times New Roman"/>
+          <w:sz w:val="24"/>
+          <w:szCs w:val="24"/>
+        </w:rPr>
+        <w:t>função .group</w:t>
+      </w:r>
+      <w:proofErr w:type="gramEnd"/>
+      <w:r>
+        <w:rPr>
+          <w:rFonts w:ascii="Times New Roman" w:hAnsi="Times New Roman" w:cs="Times New Roman"/>
+          <w:sz w:val="24"/>
+          <w:szCs w:val="24"/>
+        </w:rPr>
+        <w:t>() da biblioteca:</w:t>
       </w:r>
     </w:p>
     <w:p>
@@ -2832,7 +2904,25 @@
           <w:sz w:val="24"/>
           <w:szCs w:val="24"/>
         </w:rPr>
-        <w:t xml:space="preserve"> .findall(): função utilizada para retornar todas as correspondências regex em um str, não parando apenas na primeira.</w:t>
+        <w:t xml:space="preserve"> </w:t>
+      </w:r>
+      <w:proofErr w:type="gramStart"/>
+      <w:r>
+        <w:rPr>
+          <w:rFonts w:ascii="Times New Roman" w:hAnsi="Times New Roman" w:cs="Times New Roman"/>
+          <w:sz w:val="24"/>
+          <w:szCs w:val="24"/>
+        </w:rPr>
+        <w:t>.findall</w:t>
+      </w:r>
+      <w:proofErr w:type="gramEnd"/>
+      <w:r>
+        <w:rPr>
+          <w:rFonts w:ascii="Times New Roman" w:hAnsi="Times New Roman" w:cs="Times New Roman"/>
+          <w:sz w:val="24"/>
+          <w:szCs w:val="24"/>
+        </w:rPr>
+        <w:t>(): função utilizada para retornar todas as correspondências regex em um str, não parando apenas na primeira.</w:t>
       </w:r>
     </w:p>
     <w:p>
@@ -3394,15 +3484,33 @@
           <w:sz w:val="24"/>
           <w:szCs w:val="24"/>
         </w:rPr>
-        <w:t>Com ela conseguimos usar o método/função chamada datetime</w:t>
-      </w:r>
-      <w:r>
-        <w:rPr>
-          <w:rFonts w:ascii="Times New Roman" w:hAnsi="Times New Roman" w:cs="Times New Roman"/>
-          <w:sz w:val="24"/>
-          <w:szCs w:val="24"/>
-        </w:rPr>
-        <w:t>.today()</w:t>
+        <w:t xml:space="preserve">Com ela conseguimos usar o método/função chamada </w:t>
+      </w:r>
+      <w:proofErr w:type="gramStart"/>
+      <w:r>
+        <w:rPr>
+          <w:rFonts w:ascii="Times New Roman" w:hAnsi="Times New Roman" w:cs="Times New Roman"/>
+          <w:sz w:val="24"/>
+          <w:szCs w:val="24"/>
+        </w:rPr>
+        <w:t>datetime</w:t>
+      </w:r>
+      <w:r>
+        <w:rPr>
+          <w:rFonts w:ascii="Times New Roman" w:hAnsi="Times New Roman" w:cs="Times New Roman"/>
+          <w:sz w:val="24"/>
+          <w:szCs w:val="24"/>
+        </w:rPr>
+        <w:t>.today</w:t>
+      </w:r>
+      <w:proofErr w:type="gramEnd"/>
+      <w:r>
+        <w:rPr>
+          <w:rFonts w:ascii="Times New Roman" w:hAnsi="Times New Roman" w:cs="Times New Roman"/>
+          <w:sz w:val="24"/>
+          <w:szCs w:val="24"/>
+        </w:rPr>
+        <w:t>()</w:t>
       </w:r>
       <w:r>
         <w:rPr>
@@ -4009,7 +4117,25 @@
           <w:sz w:val="24"/>
           <w:szCs w:val="24"/>
         </w:rPr>
-        <w:t>Outra funcionalidade muito boa dessa biblioteca é a weekday(), onde ele retorna o dia da semana no momento da compilação do código</w:t>
+        <w:t xml:space="preserve">Outra funcionalidade muito boa dessa biblioteca é a </w:t>
+      </w:r>
+      <w:proofErr w:type="gramStart"/>
+      <w:r>
+        <w:rPr>
+          <w:rFonts w:ascii="Times New Roman" w:hAnsi="Times New Roman" w:cs="Times New Roman"/>
+          <w:sz w:val="24"/>
+          <w:szCs w:val="24"/>
+        </w:rPr>
+        <w:t>weekday(</w:t>
+      </w:r>
+      <w:proofErr w:type="gramEnd"/>
+      <w:r>
+        <w:rPr>
+          <w:rFonts w:ascii="Times New Roman" w:hAnsi="Times New Roman" w:cs="Times New Roman"/>
+          <w:sz w:val="24"/>
+          <w:szCs w:val="24"/>
+        </w:rPr>
+        <w:t>), onde ele retorna o dia da semana no momento da compilação do código</w:t>
       </w:r>
       <w:r>
         <w:rPr>
@@ -4156,7 +4282,25 @@
           <w:sz w:val="24"/>
           <w:szCs w:val="24"/>
         </w:rPr>
-        <w:t xml:space="preserve"> Strftime(): Função da classe datetime que permite fazer a formatação da data da maneira que desejar. Segue a tabela de caracteres especiais para fazer a formatação, como no regex:</w:t>
+        <w:t xml:space="preserve"> </w:t>
+      </w:r>
+      <w:proofErr w:type="gramStart"/>
+      <w:r>
+        <w:rPr>
+          <w:rFonts w:ascii="Times New Roman" w:hAnsi="Times New Roman" w:cs="Times New Roman"/>
+          <w:sz w:val="24"/>
+          <w:szCs w:val="24"/>
+        </w:rPr>
+        <w:t>Strftime(</w:t>
+      </w:r>
+      <w:proofErr w:type="gramEnd"/>
+      <w:r>
+        <w:rPr>
+          <w:rFonts w:ascii="Times New Roman" w:hAnsi="Times New Roman" w:cs="Times New Roman"/>
+          <w:sz w:val="24"/>
+          <w:szCs w:val="24"/>
+        </w:rPr>
+        <w:t>): Função da classe datetime que permite fazer a formatação da data da maneira que desejar. Segue a tabela de caracteres especiais para fazer a formatação, como no regex:</w:t>
       </w:r>
     </w:p>
     <w:p>
@@ -4588,7 +4732,25 @@
           <w:sz w:val="24"/>
           <w:szCs w:val="24"/>
         </w:rPr>
-        <w:t>Então ele deixa de ser um datetime.datetime e se torna um str, portanto, é bom fazermos isso somente para o usuário final ver, evitando que alteremos seu tipo durante os usos em outras partes do código.</w:t>
+        <w:t xml:space="preserve">Então ele deixa de ser um </w:t>
+      </w:r>
+      <w:proofErr w:type="gramStart"/>
+      <w:r>
+        <w:rPr>
+          <w:rFonts w:ascii="Times New Roman" w:hAnsi="Times New Roman" w:cs="Times New Roman"/>
+          <w:sz w:val="24"/>
+          <w:szCs w:val="24"/>
+        </w:rPr>
+        <w:t>datetime.datetime</w:t>
+      </w:r>
+      <w:proofErr w:type="gramEnd"/>
+      <w:r>
+        <w:rPr>
+          <w:rFonts w:ascii="Times New Roman" w:hAnsi="Times New Roman" w:cs="Times New Roman"/>
+          <w:sz w:val="24"/>
+          <w:szCs w:val="24"/>
+        </w:rPr>
+        <w:t xml:space="preserve"> e se torna um str, portanto, é bom fazermos isso somente para o usuário final ver, evitando que alteremos seu tipo durante os usos em outras partes do código.</w:t>
       </w:r>
     </w:p>
     <w:p>
@@ -5400,7 +5562,25 @@
           <w:sz w:val="24"/>
           <w:szCs w:val="24"/>
         </w:rPr>
-        <w:t>Para que serve o timedelta() e como utilizá-lo.</w:t>
+        <w:t xml:space="preserve">Para que serve o </w:t>
+      </w:r>
+      <w:proofErr w:type="gramStart"/>
+      <w:r>
+        <w:rPr>
+          <w:rFonts w:ascii="Times New Roman" w:hAnsi="Times New Roman" w:cs="Times New Roman"/>
+          <w:sz w:val="24"/>
+          <w:szCs w:val="24"/>
+        </w:rPr>
+        <w:t>timedelta(</w:t>
+      </w:r>
+      <w:proofErr w:type="gramEnd"/>
+      <w:r>
+        <w:rPr>
+          <w:rFonts w:ascii="Times New Roman" w:hAnsi="Times New Roman" w:cs="Times New Roman"/>
+          <w:sz w:val="24"/>
+          <w:szCs w:val="24"/>
+        </w:rPr>
+        <w:t>) e como utilizá-lo.</w:t>
       </w:r>
     </w:p>
     <w:p>
@@ -6567,6 +6747,724 @@
         </w:rPr>
         <w:t xml:space="preserve"> Através desse dir podemos ir testando e utilizando cada um desses métodos.</w:t>
       </w:r>
+    </w:p>
+    <w:p>
+      <w:pPr>
+        <w:pStyle w:val="PargrafodaLista"/>
+        <w:numPr>
+          <w:ilvl w:val="1"/>
+          <w:numId w:val="2"/>
+        </w:numPr>
+        <w:spacing w:line="360" w:lineRule="auto"/>
+        <w:jc w:val="both"/>
+        <w:rPr>
+          <w:rFonts w:ascii="Times New Roman" w:hAnsi="Times New Roman" w:cs="Times New Roman"/>
+          <w:sz w:val="24"/>
+          <w:szCs w:val="24"/>
+        </w:rPr>
+      </w:pPr>
+      <w:r>
+        <w:rPr>
+          <w:rFonts w:ascii="Times New Roman" w:hAnsi="Times New Roman" w:cs="Times New Roman"/>
+          <w:sz w:val="24"/>
+          <w:szCs w:val="24"/>
+        </w:rPr>
+        <w:t xml:space="preserve"> </w:t>
+      </w:r>
+      <w:r>
+        <w:rPr>
+          <w:rFonts w:ascii="Times New Roman" w:hAnsi="Times New Roman" w:cs="Times New Roman"/>
+          <w:sz w:val="24"/>
+          <w:szCs w:val="24"/>
+        </w:rPr>
+        <w:t xml:space="preserve">Diferença entre .text </w:t>
+      </w:r>
+      <w:proofErr w:type="gramStart"/>
+      <w:r>
+        <w:rPr>
+          <w:rFonts w:ascii="Times New Roman" w:hAnsi="Times New Roman" w:cs="Times New Roman"/>
+          <w:sz w:val="24"/>
+          <w:szCs w:val="24"/>
+        </w:rPr>
+        <w:t>e .json</w:t>
+      </w:r>
+      <w:proofErr w:type="gramEnd"/>
+      <w:r>
+        <w:rPr>
+          <w:rFonts w:ascii="Times New Roman" w:hAnsi="Times New Roman" w:cs="Times New Roman"/>
+          <w:sz w:val="24"/>
+          <w:szCs w:val="24"/>
+        </w:rPr>
+        <w:t>(): a primeira é que um é um atributo e o outro é um método, respectivamente. E a outra diferença é o método de exibição de cada um:</w:t>
+      </w:r>
+    </w:p>
+    <w:p>
+      <w:pPr>
+        <w:spacing w:line="360" w:lineRule="auto"/>
+        <w:jc w:val="center"/>
+        <w:rPr>
+          <w:rFonts w:ascii="Times New Roman" w:hAnsi="Times New Roman" w:cs="Times New Roman"/>
+          <w:sz w:val="24"/>
+          <w:szCs w:val="24"/>
+        </w:rPr>
+      </w:pPr>
+      <w:r>
+        <w:rPr>
+          <w:rFonts w:ascii="Times New Roman" w:hAnsi="Times New Roman" w:cs="Times New Roman"/>
+          <w:sz w:val="24"/>
+          <w:szCs w:val="24"/>
+        </w:rPr>
+        <w:drawing>
+          <wp:inline distT="0" distB="0" distL="0" distR="0" wp14:anchorId="7CACA631" wp14:editId="0670B285">
+            <wp:extent cx="2819794" cy="1486107"/>
+            <wp:effectExtent l="0" t="0" r="0" b="0"/>
+            <wp:docPr id="72" name="Imagem 72"/>
+            <wp:cNvGraphicFramePr>
+              <a:graphicFrameLocks xmlns:a="http://schemas.openxmlformats.org/drawingml/2006/main" noChangeAspect="1"/>
+            </wp:cNvGraphicFramePr>
+            <a:graphic xmlns:a="http://schemas.openxmlformats.org/drawingml/2006/main">
+              <a:graphicData uri="http://schemas.openxmlformats.org/drawingml/2006/picture">
+                <pic:pic xmlns:pic="http://schemas.openxmlformats.org/drawingml/2006/picture">
+                  <pic:nvPicPr>
+                    <pic:cNvPr id="1" name=""/>
+                    <pic:cNvPicPr/>
+                  </pic:nvPicPr>
+                  <pic:blipFill>
+                    <a:blip r:embed="rId85"/>
+                    <a:stretch>
+                      <a:fillRect/>
+                    </a:stretch>
+                  </pic:blipFill>
+                  <pic:spPr>
+                    <a:xfrm>
+                      <a:off x="0" y="0"/>
+                      <a:ext cx="2819794" cy="1486107"/>
+                    </a:xfrm>
+                    <a:prstGeom prst="rect">
+                      <a:avLst/>
+                    </a:prstGeom>
+                  </pic:spPr>
+                </pic:pic>
+              </a:graphicData>
+            </a:graphic>
+          </wp:inline>
+        </w:drawing>
+      </w:r>
+    </w:p>
+    <w:p>
+      <w:pPr>
+        <w:spacing w:line="360" w:lineRule="auto"/>
+        <w:jc w:val="center"/>
+        <w:rPr>
+          <w:rFonts w:ascii="Times New Roman" w:hAnsi="Times New Roman" w:cs="Times New Roman"/>
+          <w:sz w:val="24"/>
+          <w:szCs w:val="24"/>
+        </w:rPr>
+      </w:pPr>
+      <w:r>
+        <w:rPr>
+          <w:rFonts w:ascii="Times New Roman" w:hAnsi="Times New Roman" w:cs="Times New Roman"/>
+          <w:sz w:val="24"/>
+          <w:szCs w:val="24"/>
+        </w:rPr>
+        <w:drawing>
+          <wp:inline distT="0" distB="0" distL="0" distR="0" wp14:anchorId="0299013C" wp14:editId="0275EAA5">
+            <wp:extent cx="5400040" cy="1257935"/>
+            <wp:effectExtent l="0" t="0" r="0" b="0"/>
+            <wp:docPr id="73" name="Imagem 73"/>
+            <wp:cNvGraphicFramePr>
+              <a:graphicFrameLocks xmlns:a="http://schemas.openxmlformats.org/drawingml/2006/main" noChangeAspect="1"/>
+            </wp:cNvGraphicFramePr>
+            <a:graphic xmlns:a="http://schemas.openxmlformats.org/drawingml/2006/main">
+              <a:graphicData uri="http://schemas.openxmlformats.org/drawingml/2006/picture">
+                <pic:pic xmlns:pic="http://schemas.openxmlformats.org/drawingml/2006/picture">
+                  <pic:nvPicPr>
+                    <pic:cNvPr id="1" name=""/>
+                    <pic:cNvPicPr/>
+                  </pic:nvPicPr>
+                  <pic:blipFill>
+                    <a:blip r:embed="rId86"/>
+                    <a:stretch>
+                      <a:fillRect/>
+                    </a:stretch>
+                  </pic:blipFill>
+                  <pic:spPr>
+                    <a:xfrm>
+                      <a:off x="0" y="0"/>
+                      <a:ext cx="5400040" cy="1257935"/>
+                    </a:xfrm>
+                    <a:prstGeom prst="rect">
+                      <a:avLst/>
+                    </a:prstGeom>
+                  </pic:spPr>
+                </pic:pic>
+              </a:graphicData>
+            </a:graphic>
+          </wp:inline>
+        </w:drawing>
+      </w:r>
+    </w:p>
+    <w:p>
+      <w:pPr>
+        <w:pStyle w:val="PargrafodaLista"/>
+        <w:numPr>
+          <w:ilvl w:val="2"/>
+          <w:numId w:val="2"/>
+        </w:numPr>
+        <w:spacing w:line="360" w:lineRule="auto"/>
+        <w:jc w:val="both"/>
+        <w:rPr>
+          <w:rFonts w:ascii="Times New Roman" w:hAnsi="Times New Roman" w:cs="Times New Roman"/>
+          <w:sz w:val="24"/>
+          <w:szCs w:val="24"/>
+        </w:rPr>
+      </w:pPr>
+      <w:r>
+        <w:rPr>
+          <w:rFonts w:ascii="Times New Roman" w:hAnsi="Times New Roman" w:cs="Times New Roman"/>
+          <w:sz w:val="24"/>
+          <w:szCs w:val="24"/>
+        </w:rPr>
+        <w:t>Sendo um em linhas de acordo com a informação e o outro totalmente linear.</w:t>
+      </w:r>
+    </w:p>
+    <w:p>
+      <w:pPr>
+        <w:pStyle w:val="PargrafodaLista"/>
+        <w:numPr>
+          <w:ilvl w:val="2"/>
+          <w:numId w:val="2"/>
+        </w:numPr>
+        <w:spacing w:line="360" w:lineRule="auto"/>
+        <w:jc w:val="both"/>
+        <w:rPr>
+          <w:rFonts w:ascii="Times New Roman" w:hAnsi="Times New Roman" w:cs="Times New Roman"/>
+          <w:sz w:val="24"/>
+          <w:szCs w:val="24"/>
+        </w:rPr>
+      </w:pPr>
+      <w:r>
+        <w:rPr>
+          <w:rFonts w:ascii="Times New Roman" w:hAnsi="Times New Roman" w:cs="Times New Roman"/>
+          <w:sz w:val="24"/>
+          <w:szCs w:val="24"/>
+        </w:rPr>
+        <w:t>Outra diferença é o tipo de cada um:</w:t>
+      </w:r>
+    </w:p>
+    <w:p>
+      <w:pPr>
+        <w:spacing w:line="360" w:lineRule="auto"/>
+        <w:jc w:val="center"/>
+        <w:rPr>
+          <w:rFonts w:ascii="Times New Roman" w:hAnsi="Times New Roman" w:cs="Times New Roman"/>
+          <w:sz w:val="24"/>
+          <w:szCs w:val="24"/>
+        </w:rPr>
+      </w:pPr>
+      <w:r>
+        <w:rPr>
+          <w:rFonts w:ascii="Times New Roman" w:hAnsi="Times New Roman" w:cs="Times New Roman"/>
+          <w:sz w:val="24"/>
+          <w:szCs w:val="24"/>
+        </w:rPr>
+        <w:drawing>
+          <wp:inline distT="0" distB="0" distL="0" distR="0" wp14:anchorId="3D301327" wp14:editId="785B8B38">
+            <wp:extent cx="1657581" cy="400106"/>
+            <wp:effectExtent l="0" t="0" r="0" b="0"/>
+            <wp:docPr id="74" name="Imagem 74"/>
+            <wp:cNvGraphicFramePr>
+              <a:graphicFrameLocks xmlns:a="http://schemas.openxmlformats.org/drawingml/2006/main" noChangeAspect="1"/>
+            </wp:cNvGraphicFramePr>
+            <a:graphic xmlns:a="http://schemas.openxmlformats.org/drawingml/2006/main">
+              <a:graphicData uri="http://schemas.openxmlformats.org/drawingml/2006/picture">
+                <pic:pic xmlns:pic="http://schemas.openxmlformats.org/drawingml/2006/picture">
+                  <pic:nvPicPr>
+                    <pic:cNvPr id="1" name=""/>
+                    <pic:cNvPicPr/>
+                  </pic:nvPicPr>
+                  <pic:blipFill>
+                    <a:blip r:embed="rId87"/>
+                    <a:stretch>
+                      <a:fillRect/>
+                    </a:stretch>
+                  </pic:blipFill>
+                  <pic:spPr>
+                    <a:xfrm>
+                      <a:off x="0" y="0"/>
+                      <a:ext cx="1657581" cy="400106"/>
+                    </a:xfrm>
+                    <a:prstGeom prst="rect">
+                      <a:avLst/>
+                    </a:prstGeom>
+                  </pic:spPr>
+                </pic:pic>
+              </a:graphicData>
+            </a:graphic>
+          </wp:inline>
+        </w:drawing>
+      </w:r>
+    </w:p>
+    <w:p>
+      <w:pPr>
+        <w:spacing w:line="360" w:lineRule="auto"/>
+        <w:jc w:val="center"/>
+        <w:rPr>
+          <w:rFonts w:ascii="Times New Roman" w:hAnsi="Times New Roman" w:cs="Times New Roman"/>
+          <w:sz w:val="24"/>
+          <w:szCs w:val="24"/>
+        </w:rPr>
+      </w:pPr>
+      <w:r>
+        <w:rPr>
+          <w:rFonts w:ascii="Times New Roman" w:hAnsi="Times New Roman" w:cs="Times New Roman"/>
+          <w:sz w:val="24"/>
+          <w:szCs w:val="24"/>
+        </w:rPr>
+        <w:drawing>
+          <wp:inline distT="0" distB="0" distL="0" distR="0" wp14:anchorId="428931C9" wp14:editId="2447D6CB">
+            <wp:extent cx="1181265" cy="438211"/>
+            <wp:effectExtent l="0" t="0" r="0" b="0"/>
+            <wp:docPr id="75" name="Imagem 75"/>
+            <wp:cNvGraphicFramePr>
+              <a:graphicFrameLocks xmlns:a="http://schemas.openxmlformats.org/drawingml/2006/main" noChangeAspect="1"/>
+            </wp:cNvGraphicFramePr>
+            <a:graphic xmlns:a="http://schemas.openxmlformats.org/drawingml/2006/main">
+              <a:graphicData uri="http://schemas.openxmlformats.org/drawingml/2006/picture">
+                <pic:pic xmlns:pic="http://schemas.openxmlformats.org/drawingml/2006/picture">
+                  <pic:nvPicPr>
+                    <pic:cNvPr id="1" name=""/>
+                    <pic:cNvPicPr/>
+                  </pic:nvPicPr>
+                  <pic:blipFill>
+                    <a:blip r:embed="rId88"/>
+                    <a:stretch>
+                      <a:fillRect/>
+                    </a:stretch>
+                  </pic:blipFill>
+                  <pic:spPr>
+                    <a:xfrm>
+                      <a:off x="0" y="0"/>
+                      <a:ext cx="1181265" cy="438211"/>
+                    </a:xfrm>
+                    <a:prstGeom prst="rect">
+                      <a:avLst/>
+                    </a:prstGeom>
+                  </pic:spPr>
+                </pic:pic>
+              </a:graphicData>
+            </a:graphic>
+          </wp:inline>
+        </w:drawing>
+      </w:r>
+    </w:p>
+    <w:p>
+      <w:pPr>
+        <w:pStyle w:val="PargrafodaLista"/>
+        <w:numPr>
+          <w:ilvl w:val="2"/>
+          <w:numId w:val="2"/>
+        </w:numPr>
+        <w:spacing w:line="360" w:lineRule="auto"/>
+        <w:jc w:val="both"/>
+        <w:rPr>
+          <w:rFonts w:ascii="Times New Roman" w:hAnsi="Times New Roman" w:cs="Times New Roman"/>
+          <w:sz w:val="24"/>
+          <w:szCs w:val="24"/>
+        </w:rPr>
+      </w:pPr>
+      <w:r>
+        <w:rPr>
+          <w:rFonts w:ascii="Times New Roman" w:hAnsi="Times New Roman" w:cs="Times New Roman"/>
+          <w:sz w:val="24"/>
+          <w:szCs w:val="24"/>
+        </w:rPr>
+        <w:t>Onde o text é um str (string) e o json um dict (dicionário).</w:t>
+      </w:r>
+    </w:p>
+    <w:p>
+      <w:pPr>
+        <w:pStyle w:val="PargrafodaLista"/>
+        <w:numPr>
+          <w:ilvl w:val="2"/>
+          <w:numId w:val="2"/>
+        </w:numPr>
+        <w:spacing w:line="360" w:lineRule="auto"/>
+        <w:jc w:val="both"/>
+        <w:rPr>
+          <w:rFonts w:ascii="Times New Roman" w:hAnsi="Times New Roman" w:cs="Times New Roman"/>
+          <w:sz w:val="24"/>
+          <w:szCs w:val="24"/>
+        </w:rPr>
+      </w:pPr>
+      <w:r>
+        <w:rPr>
+          <w:rFonts w:ascii="Times New Roman" w:hAnsi="Times New Roman" w:cs="Times New Roman"/>
+          <w:sz w:val="24"/>
+          <w:szCs w:val="24"/>
+        </w:rPr>
+        <w:t>E, como já sabemos, é muito mais fácil conseguirmos extrair informações de dentro de um dicionário</w:t>
+      </w:r>
+      <w:r>
+        <w:rPr>
+          <w:rFonts w:ascii="Times New Roman" w:hAnsi="Times New Roman" w:cs="Times New Roman"/>
+          <w:sz w:val="24"/>
+          <w:szCs w:val="24"/>
+        </w:rPr>
+        <w:t>, uma vez que ao invés de o index ser definido de 0 à N, podemos obter a informação desejada através de chaves, onde ao pedirmos o CEP como índice, ele retorna o valor do CEP, o mesmo é valido para a cidade, logradouro etc</w:t>
+      </w:r>
+      <w:r>
+        <w:rPr>
+          <w:rFonts w:ascii="Times New Roman" w:hAnsi="Times New Roman" w:cs="Times New Roman"/>
+          <w:sz w:val="24"/>
+          <w:szCs w:val="24"/>
+        </w:rPr>
+        <w:t>.</w:t>
+      </w:r>
+      <w:r>
+        <w:rPr>
+          <w:rFonts w:ascii="Times New Roman" w:hAnsi="Times New Roman" w:cs="Times New Roman"/>
+          <w:sz w:val="24"/>
+          <w:szCs w:val="24"/>
+        </w:rPr>
+        <w:t xml:space="preserve"> Ao invés de ter que saber qual é a posição de cada um em uma lista</w:t>
+      </w:r>
+      <w:r>
+        <w:rPr>
+          <w:rFonts w:ascii="Times New Roman" w:hAnsi="Times New Roman" w:cs="Times New Roman"/>
+          <w:sz w:val="24"/>
+          <w:szCs w:val="24"/>
+        </w:rPr>
+        <w:t>:</w:t>
+      </w:r>
+    </w:p>
+    <w:p>
+      <w:pPr>
+        <w:spacing w:line="360" w:lineRule="auto"/>
+        <w:jc w:val="center"/>
+        <w:rPr>
+          <w:rFonts w:ascii="Times New Roman" w:hAnsi="Times New Roman" w:cs="Times New Roman"/>
+          <w:sz w:val="24"/>
+          <w:szCs w:val="24"/>
+        </w:rPr>
+      </w:pPr>
+      <w:r>
+        <w:rPr>
+          <w:noProof/>
+        </w:rPr>
+        <w:lastRenderedPageBreak/>
+        <w:drawing>
+          <wp:inline distT="0" distB="0" distL="0" distR="0" wp14:anchorId="5D933175" wp14:editId="72DD3EED">
+            <wp:extent cx="1685714" cy="209524"/>
+            <wp:effectExtent l="0" t="0" r="0" b="635"/>
+            <wp:docPr id="76" name="Imagem 76"/>
+            <wp:cNvGraphicFramePr>
+              <a:graphicFrameLocks xmlns:a="http://schemas.openxmlformats.org/drawingml/2006/main" noChangeAspect="1"/>
+            </wp:cNvGraphicFramePr>
+            <a:graphic xmlns:a="http://schemas.openxmlformats.org/drawingml/2006/main">
+              <a:graphicData uri="http://schemas.openxmlformats.org/drawingml/2006/picture">
+                <pic:pic xmlns:pic="http://schemas.openxmlformats.org/drawingml/2006/picture">
+                  <pic:nvPicPr>
+                    <pic:cNvPr id="1" name=""/>
+                    <pic:cNvPicPr/>
+                  </pic:nvPicPr>
+                  <pic:blipFill>
+                    <a:blip r:embed="rId89"/>
+                    <a:stretch>
+                      <a:fillRect/>
+                    </a:stretch>
+                  </pic:blipFill>
+                  <pic:spPr>
+                    <a:xfrm>
+                      <a:off x="0" y="0"/>
+                      <a:ext cx="1685714" cy="209524"/>
+                    </a:xfrm>
+                    <a:prstGeom prst="rect">
+                      <a:avLst/>
+                    </a:prstGeom>
+                  </pic:spPr>
+                </pic:pic>
+              </a:graphicData>
+            </a:graphic>
+          </wp:inline>
+        </w:drawing>
+      </w:r>
+    </w:p>
+    <w:p>
+      <w:pPr>
+        <w:spacing w:line="360" w:lineRule="auto"/>
+        <w:jc w:val="center"/>
+        <w:rPr>
+          <w:rFonts w:ascii="Times New Roman" w:hAnsi="Times New Roman" w:cs="Times New Roman"/>
+          <w:sz w:val="24"/>
+          <w:szCs w:val="24"/>
+        </w:rPr>
+      </w:pPr>
+      <w:r>
+        <w:rPr>
+          <w:noProof/>
+        </w:rPr>
+        <w:drawing>
+          <wp:inline distT="0" distB="0" distL="0" distR="0" wp14:anchorId="035E6BED" wp14:editId="585F0890">
+            <wp:extent cx="733333" cy="190476"/>
+            <wp:effectExtent l="0" t="0" r="0" b="635"/>
+            <wp:docPr id="77" name="Imagem 77"/>
+            <wp:cNvGraphicFramePr>
+              <a:graphicFrameLocks xmlns:a="http://schemas.openxmlformats.org/drawingml/2006/main" noChangeAspect="1"/>
+            </wp:cNvGraphicFramePr>
+            <a:graphic xmlns:a="http://schemas.openxmlformats.org/drawingml/2006/main">
+              <a:graphicData uri="http://schemas.openxmlformats.org/drawingml/2006/picture">
+                <pic:pic xmlns:pic="http://schemas.openxmlformats.org/drawingml/2006/picture">
+                  <pic:nvPicPr>
+                    <pic:cNvPr id="1" name=""/>
+                    <pic:cNvPicPr/>
+                  </pic:nvPicPr>
+                  <pic:blipFill>
+                    <a:blip r:embed="rId90"/>
+                    <a:stretch>
+                      <a:fillRect/>
+                    </a:stretch>
+                  </pic:blipFill>
+                  <pic:spPr>
+                    <a:xfrm>
+                      <a:off x="0" y="0"/>
+                      <a:ext cx="733333" cy="190476"/>
+                    </a:xfrm>
+                    <a:prstGeom prst="rect">
+                      <a:avLst/>
+                    </a:prstGeom>
+                  </pic:spPr>
+                </pic:pic>
+              </a:graphicData>
+            </a:graphic>
+          </wp:inline>
+        </w:drawing>
+      </w:r>
+    </w:p>
+    <w:p>
+      <w:pPr>
+        <w:pStyle w:val="PargrafodaLista"/>
+        <w:numPr>
+          <w:ilvl w:val="2"/>
+          <w:numId w:val="2"/>
+        </w:numPr>
+        <w:spacing w:line="360" w:lineRule="auto"/>
+        <w:jc w:val="both"/>
+        <w:rPr>
+          <w:rFonts w:ascii="Times New Roman" w:hAnsi="Times New Roman" w:cs="Times New Roman"/>
+          <w:sz w:val="24"/>
+          <w:szCs w:val="24"/>
+        </w:rPr>
+      </w:pPr>
+      <w:r>
+        <w:rPr>
+          <w:rFonts w:ascii="Times New Roman" w:hAnsi="Times New Roman" w:cs="Times New Roman"/>
+          <w:sz w:val="24"/>
+          <w:szCs w:val="24"/>
+        </w:rPr>
+        <w:t xml:space="preserve">Considerando tudo isso, podemos dar uma modificada no nosso método de acessa cep para que ele pegue todas as informações passadas pela API, converta em </w:t>
+      </w:r>
+      <w:proofErr w:type="gramStart"/>
+      <w:r>
+        <w:rPr>
+          <w:rFonts w:ascii="Times New Roman" w:hAnsi="Times New Roman" w:cs="Times New Roman"/>
+          <w:sz w:val="24"/>
+          <w:szCs w:val="24"/>
+        </w:rPr>
+        <w:t>dict .json</w:t>
+      </w:r>
+      <w:proofErr w:type="gramEnd"/>
+      <w:r>
+        <w:rPr>
+          <w:rFonts w:ascii="Times New Roman" w:hAnsi="Times New Roman" w:cs="Times New Roman"/>
+          <w:sz w:val="24"/>
+          <w:szCs w:val="24"/>
+        </w:rPr>
+        <w:t>()</w:t>
+      </w:r>
+      <w:r>
+        <w:rPr>
+          <w:rFonts w:ascii="Times New Roman" w:hAnsi="Times New Roman" w:cs="Times New Roman"/>
+          <w:sz w:val="24"/>
+          <w:szCs w:val="24"/>
+        </w:rPr>
+        <w:t xml:space="preserve"> e a partir dele nos retorne somente as informações que queremos, tal como bairro, cidade e uf:</w:t>
+      </w:r>
+    </w:p>
+    <w:p>
+      <w:pPr>
+        <w:spacing w:line="360" w:lineRule="auto"/>
+        <w:jc w:val="center"/>
+        <w:rPr>
+          <w:rFonts w:ascii="Times New Roman" w:hAnsi="Times New Roman" w:cs="Times New Roman"/>
+          <w:sz w:val="24"/>
+          <w:szCs w:val="24"/>
+        </w:rPr>
+      </w:pPr>
+      <w:r>
+        <w:rPr>
+          <w:rFonts w:ascii="Times New Roman" w:hAnsi="Times New Roman" w:cs="Times New Roman"/>
+          <w:sz w:val="24"/>
+          <w:szCs w:val="24"/>
+        </w:rPr>
+        <w:drawing>
+          <wp:inline distT="0" distB="0" distL="0" distR="0" wp14:anchorId="0B5B5CF3" wp14:editId="4B099691">
+            <wp:extent cx="4315427" cy="1943371"/>
+            <wp:effectExtent l="0" t="0" r="9525" b="0"/>
+            <wp:docPr id="78" name="Imagem 78"/>
+            <wp:cNvGraphicFramePr>
+              <a:graphicFrameLocks xmlns:a="http://schemas.openxmlformats.org/drawingml/2006/main" noChangeAspect="1"/>
+            </wp:cNvGraphicFramePr>
+            <a:graphic xmlns:a="http://schemas.openxmlformats.org/drawingml/2006/main">
+              <a:graphicData uri="http://schemas.openxmlformats.org/drawingml/2006/picture">
+                <pic:pic xmlns:pic="http://schemas.openxmlformats.org/drawingml/2006/picture">
+                  <pic:nvPicPr>
+                    <pic:cNvPr id="1" name=""/>
+                    <pic:cNvPicPr/>
+                  </pic:nvPicPr>
+                  <pic:blipFill>
+                    <a:blip r:embed="rId91"/>
+                    <a:stretch>
+                      <a:fillRect/>
+                    </a:stretch>
+                  </pic:blipFill>
+                  <pic:spPr>
+                    <a:xfrm>
+                      <a:off x="0" y="0"/>
+                      <a:ext cx="4315427" cy="1943371"/>
+                    </a:xfrm>
+                    <a:prstGeom prst="rect">
+                      <a:avLst/>
+                    </a:prstGeom>
+                  </pic:spPr>
+                </pic:pic>
+              </a:graphicData>
+            </a:graphic>
+          </wp:inline>
+        </w:drawing>
+      </w:r>
+    </w:p>
+    <w:p>
+      <w:pPr>
+        <w:spacing w:line="360" w:lineRule="auto"/>
+        <w:jc w:val="center"/>
+        <w:rPr>
+          <w:rFonts w:ascii="Times New Roman" w:hAnsi="Times New Roman" w:cs="Times New Roman"/>
+          <w:sz w:val="24"/>
+          <w:szCs w:val="24"/>
+        </w:rPr>
+      </w:pPr>
+      <w:r>
+        <w:rPr>
+          <w:rFonts w:ascii="Times New Roman" w:hAnsi="Times New Roman" w:cs="Times New Roman"/>
+          <w:sz w:val="24"/>
+          <w:szCs w:val="24"/>
+        </w:rPr>
+        <w:drawing>
+          <wp:inline distT="0" distB="0" distL="0" distR="0" wp14:anchorId="6BCBA5C6" wp14:editId="7EA38A8C">
+            <wp:extent cx="4210638" cy="1486107"/>
+            <wp:effectExtent l="0" t="0" r="0" b="0"/>
+            <wp:docPr id="81" name="Imagem 81"/>
+            <wp:cNvGraphicFramePr>
+              <a:graphicFrameLocks xmlns:a="http://schemas.openxmlformats.org/drawingml/2006/main" noChangeAspect="1"/>
+            </wp:cNvGraphicFramePr>
+            <a:graphic xmlns:a="http://schemas.openxmlformats.org/drawingml/2006/main">
+              <a:graphicData uri="http://schemas.openxmlformats.org/drawingml/2006/picture">
+                <pic:pic xmlns:pic="http://schemas.openxmlformats.org/drawingml/2006/picture">
+                  <pic:nvPicPr>
+                    <pic:cNvPr id="1" name=""/>
+                    <pic:cNvPicPr/>
+                  </pic:nvPicPr>
+                  <pic:blipFill>
+                    <a:blip r:embed="rId92"/>
+                    <a:stretch>
+                      <a:fillRect/>
+                    </a:stretch>
+                  </pic:blipFill>
+                  <pic:spPr>
+                    <a:xfrm>
+                      <a:off x="0" y="0"/>
+                      <a:ext cx="4210638" cy="1486107"/>
+                    </a:xfrm>
+                    <a:prstGeom prst="rect">
+                      <a:avLst/>
+                    </a:prstGeom>
+                  </pic:spPr>
+                </pic:pic>
+              </a:graphicData>
+            </a:graphic>
+          </wp:inline>
+        </w:drawing>
+      </w:r>
+    </w:p>
+    <w:p>
+      <w:pPr>
+        <w:spacing w:line="360" w:lineRule="auto"/>
+        <w:jc w:val="center"/>
+        <w:rPr>
+          <w:rFonts w:ascii="Times New Roman" w:hAnsi="Times New Roman" w:cs="Times New Roman"/>
+          <w:sz w:val="24"/>
+          <w:szCs w:val="24"/>
+        </w:rPr>
+      </w:pPr>
+      <w:r>
+        <w:rPr>
+          <w:rFonts w:ascii="Times New Roman" w:hAnsi="Times New Roman" w:cs="Times New Roman"/>
+          <w:sz w:val="24"/>
+          <w:szCs w:val="24"/>
+        </w:rPr>
+        <w:drawing>
+          <wp:inline distT="0" distB="0" distL="0" distR="0" wp14:anchorId="02639278" wp14:editId="40F6BF70">
+            <wp:extent cx="1686160" cy="619211"/>
+            <wp:effectExtent l="0" t="0" r="9525" b="9525"/>
+            <wp:docPr id="82" name="Imagem 82"/>
+            <wp:cNvGraphicFramePr>
+              <a:graphicFrameLocks xmlns:a="http://schemas.openxmlformats.org/drawingml/2006/main" noChangeAspect="1"/>
+            </wp:cNvGraphicFramePr>
+            <a:graphic xmlns:a="http://schemas.openxmlformats.org/drawingml/2006/main">
+              <a:graphicData uri="http://schemas.openxmlformats.org/drawingml/2006/picture">
+                <pic:pic xmlns:pic="http://schemas.openxmlformats.org/drawingml/2006/picture">
+                  <pic:nvPicPr>
+                    <pic:cNvPr id="1" name=""/>
+                    <pic:cNvPicPr/>
+                  </pic:nvPicPr>
+                  <pic:blipFill>
+                    <a:blip r:embed="rId93"/>
+                    <a:stretch>
+                      <a:fillRect/>
+                    </a:stretch>
+                  </pic:blipFill>
+                  <pic:spPr>
+                    <a:xfrm>
+                      <a:off x="0" y="0"/>
+                      <a:ext cx="1686160" cy="619211"/>
+                    </a:xfrm>
+                    <a:prstGeom prst="rect">
+                      <a:avLst/>
+                    </a:prstGeom>
+                  </pic:spPr>
+                </pic:pic>
+              </a:graphicData>
+            </a:graphic>
+          </wp:inline>
+        </w:drawing>
+      </w:r>
+    </w:p>
+    <w:p>
+      <w:pPr>
+        <w:pStyle w:val="PargrafodaLista"/>
+        <w:numPr>
+          <w:ilvl w:val="2"/>
+          <w:numId w:val="2"/>
+        </w:numPr>
+        <w:spacing w:line="360" w:lineRule="auto"/>
+        <w:jc w:val="both"/>
+        <w:rPr>
+          <w:rFonts w:ascii="Times New Roman" w:hAnsi="Times New Roman" w:cs="Times New Roman"/>
+          <w:sz w:val="24"/>
+          <w:szCs w:val="24"/>
+        </w:rPr>
+      </w:pPr>
     </w:p>
     <w:sectPr>
       <w:pgSz w:w="11906" w:h="16838"/>

</xml_diff>

<commit_message>
Finalizei a aula 5 e o curso de validação de dados nacionais
O que aprendemos
</commit_message>
<xml_diff>
--- a/Python/Validação de Dados no Padrão Nacional/Anotações/Validação de Dados no Padrão Nacional.docx
+++ b/Python/Validação de Dados no Padrão Nacional/Anotações/Validação de Dados no Padrão Nacional.docx
@@ -9360,6 +9360,7 @@
           <w:ilvl w:val="2"/>
           <w:numId w:val="2"/>
         </w:numPr>
+        <w:spacing w:line="360" w:lineRule="auto"/>
         <w:rPr>
           <w:rFonts w:ascii="Times New Roman" w:hAnsi="Times New Roman" w:cs="Times New Roman"/>
           <w:sz w:val="24"/>
@@ -9507,6 +9508,7 @@
           <w:ilvl w:val="2"/>
           <w:numId w:val="2"/>
         </w:numPr>
+        <w:spacing w:line="360" w:lineRule="auto"/>
         <w:rPr>
           <w:rFonts w:ascii="Times New Roman" w:hAnsi="Times New Roman" w:cs="Times New Roman"/>
           <w:sz w:val="24"/>
@@ -9526,6 +9528,30 @@
       <w:pPr>
         <w:pStyle w:val="PargrafodaLista"/>
         <w:numPr>
+          <w:ilvl w:val="1"/>
+          <w:numId w:val="2"/>
+        </w:numPr>
+        <w:spacing w:line="360" w:lineRule="auto"/>
+        <w:jc w:val="both"/>
+        <w:rPr>
+          <w:rFonts w:ascii="Times New Roman" w:hAnsi="Times New Roman" w:cs="Times New Roman"/>
+          <w:sz w:val="24"/>
+          <w:szCs w:val="24"/>
+        </w:rPr>
+      </w:pPr>
+      <w:r>
+        <w:rPr>
+          <w:rFonts w:ascii="Times New Roman" w:hAnsi="Times New Roman" w:cs="Times New Roman"/>
+          <w:sz w:val="24"/>
+          <w:szCs w:val="24"/>
+        </w:rPr>
+        <w:t xml:space="preserve"> O que aprendemos:</w:t>
+      </w:r>
+    </w:p>
+    <w:p>
+      <w:pPr>
+        <w:pStyle w:val="PargrafodaLista"/>
+        <w:numPr>
           <w:ilvl w:val="2"/>
           <w:numId w:val="2"/>
         </w:numPr>
@@ -9537,6 +9563,123 @@
           <w:szCs w:val="24"/>
         </w:rPr>
       </w:pPr>
+      <w:r>
+        <w:rPr>
+          <w:rFonts w:ascii="Times New Roman" w:hAnsi="Times New Roman" w:cs="Times New Roman"/>
+          <w:sz w:val="24"/>
+          <w:szCs w:val="24"/>
+        </w:rPr>
+        <w:t>O que são requisições HTTP;</w:t>
+      </w:r>
+    </w:p>
+    <w:p>
+      <w:pPr>
+        <w:pStyle w:val="PargrafodaLista"/>
+        <w:numPr>
+          <w:ilvl w:val="2"/>
+          <w:numId w:val="2"/>
+        </w:numPr>
+        <w:spacing w:line="360" w:lineRule="auto"/>
+        <w:jc w:val="both"/>
+        <w:rPr>
+          <w:rFonts w:ascii="Times New Roman" w:hAnsi="Times New Roman" w:cs="Times New Roman"/>
+          <w:sz w:val="24"/>
+          <w:szCs w:val="24"/>
+        </w:rPr>
+      </w:pPr>
+      <w:r>
+        <w:rPr>
+          <w:rFonts w:ascii="Times New Roman" w:hAnsi="Times New Roman" w:cs="Times New Roman"/>
+          <w:sz w:val="24"/>
+          <w:szCs w:val="24"/>
+        </w:rPr>
+        <w:lastRenderedPageBreak/>
+        <w:t>Para que serve e como acessar uma API;</w:t>
+      </w:r>
+    </w:p>
+    <w:p>
+      <w:pPr>
+        <w:pStyle w:val="PargrafodaLista"/>
+        <w:numPr>
+          <w:ilvl w:val="2"/>
+          <w:numId w:val="2"/>
+        </w:numPr>
+        <w:spacing w:line="360" w:lineRule="auto"/>
+        <w:jc w:val="both"/>
+        <w:rPr>
+          <w:rFonts w:ascii="Times New Roman" w:hAnsi="Times New Roman" w:cs="Times New Roman"/>
+          <w:sz w:val="24"/>
+          <w:szCs w:val="24"/>
+        </w:rPr>
+      </w:pPr>
+      <w:r>
+        <w:rPr>
+          <w:rFonts w:ascii="Times New Roman" w:hAnsi="Times New Roman" w:cs="Times New Roman"/>
+          <w:sz w:val="24"/>
+          <w:szCs w:val="24"/>
+        </w:rPr>
+        <w:t xml:space="preserve">Como utilizar a biblioteca </w:t>
+      </w:r>
+      <w:proofErr w:type="spellStart"/>
+      <w:r>
+        <w:rPr>
+          <w:rFonts w:ascii="Times New Roman" w:hAnsi="Times New Roman" w:cs="Times New Roman"/>
+          <w:sz w:val="24"/>
+          <w:szCs w:val="24"/>
+        </w:rPr>
+        <w:t>requests</w:t>
+      </w:r>
+      <w:proofErr w:type="spellEnd"/>
+      <w:r>
+        <w:rPr>
+          <w:rFonts w:ascii="Times New Roman" w:hAnsi="Times New Roman" w:cs="Times New Roman"/>
+          <w:sz w:val="24"/>
+          <w:szCs w:val="24"/>
+        </w:rPr>
+        <w:t xml:space="preserve"> do Python;</w:t>
+      </w:r>
+    </w:p>
+    <w:p>
+      <w:pPr>
+        <w:pStyle w:val="PargrafodaLista"/>
+        <w:numPr>
+          <w:ilvl w:val="2"/>
+          <w:numId w:val="2"/>
+        </w:numPr>
+        <w:spacing w:line="360" w:lineRule="auto"/>
+        <w:jc w:val="both"/>
+        <w:rPr>
+          <w:rFonts w:ascii="Times New Roman" w:hAnsi="Times New Roman" w:cs="Times New Roman"/>
+          <w:sz w:val="24"/>
+          <w:szCs w:val="24"/>
+        </w:rPr>
+      </w:pPr>
+      <w:r>
+        <w:rPr>
+          <w:rFonts w:ascii="Times New Roman" w:hAnsi="Times New Roman" w:cs="Times New Roman"/>
+          <w:sz w:val="24"/>
+          <w:szCs w:val="24"/>
+        </w:rPr>
+        <w:t xml:space="preserve">Acessar a API do </w:t>
+      </w:r>
+      <w:proofErr w:type="spellStart"/>
+      <w:r>
+        <w:rPr>
+          <w:rFonts w:ascii="Times New Roman" w:hAnsi="Times New Roman" w:cs="Times New Roman"/>
+          <w:sz w:val="24"/>
+          <w:szCs w:val="24"/>
+        </w:rPr>
+        <w:t>ViaCEP</w:t>
+      </w:r>
+      <w:proofErr w:type="spellEnd"/>
+      <w:r>
+        <w:rPr>
+          <w:rFonts w:ascii="Times New Roman" w:hAnsi="Times New Roman" w:cs="Times New Roman"/>
+          <w:sz w:val="24"/>
+          <w:szCs w:val="24"/>
+        </w:rPr>
+        <w:t xml:space="preserve"> e retornar informações do endereço a partir do CEP.</w:t>
+      </w:r>
     </w:p>
     <w:sectPr>
       <w:pgSz w:w="11906" w:h="16838"/>

</xml_diff>